<commit_message>
Updated Azure Data Factory notes
</commit_message>
<xml_diff>
--- a/DP-200/Notes for DP 200.docx
+++ b/DP-200/Notes for DP 200.docx
@@ -1849,6 +1849,7 @@
                 <w:szCs w:val="18"/>
               </w:rPr>
             </w:pPr>
+            <w:proofErr w:type="spellStart"/>
             <w:r>
               <w:rPr>
                 <w:b/>
@@ -1856,7 +1857,17 @@
                 <w:sz w:val="18"/>
                 <w:szCs w:val="18"/>
               </w:rPr>
-              <w:t xml:space="preserve">CosmosDB </w:t>
+              <w:t>CosmosDB</w:t>
+            </w:r>
+            <w:proofErr w:type="spellEnd"/>
+            <w:r>
+              <w:rPr>
+                <w:b/>
+                <w:bCs/>
+                <w:sz w:val="18"/>
+                <w:szCs w:val="18"/>
+              </w:rPr>
+              <w:t xml:space="preserve"> </w:t>
             </w:r>
           </w:p>
           <w:p>
@@ -3000,12 +3011,21 @@
           <w:bCs/>
         </w:rPr>
       </w:pPr>
+      <w:proofErr w:type="spellStart"/>
       <w:r>
         <w:rPr>
           <w:b/>
           <w:bCs/>
         </w:rPr>
-        <w:t>Nonstructured data</w:t>
+        <w:t>Nonstructured</w:t>
+      </w:r>
+      <w:proofErr w:type="spellEnd"/>
+      <w:r>
+        <w:rPr>
+          <w:b/>
+          <w:bCs/>
+        </w:rPr>
+        <w:t xml:space="preserve"> data</w:t>
       </w:r>
     </w:p>
     <w:p>
@@ -3017,7 +3037,15 @@
         <w:t xml:space="preserve">- </w:t>
       </w:r>
       <w:r>
-        <w:t>Examples of nonstructured data include binary, audio, and image files</w:t>
+        <w:t xml:space="preserve">Examples of </w:t>
+      </w:r>
+      <w:proofErr w:type="spellStart"/>
+      <w:r>
+        <w:t>nonstructured</w:t>
+      </w:r>
+      <w:proofErr w:type="spellEnd"/>
+      <w:r>
+        <w:t xml:space="preserve"> data include binary, audio, and image files</w:t>
       </w:r>
     </w:p>
     <w:p>
@@ -3035,7 +3063,15 @@
         <w:jc w:val="both"/>
       </w:pPr>
       <w:r>
-        <w:t>- Nonrelational systems can also support semistructured data such as JSON file formats.</w:t>
+        <w:t xml:space="preserve">- Nonrelational systems can also support </w:t>
+      </w:r>
+      <w:proofErr w:type="spellStart"/>
+      <w:r>
+        <w:t>semistructured</w:t>
+      </w:r>
+      <w:proofErr w:type="spellEnd"/>
+      <w:r>
+        <w:t xml:space="preserve"> data such as JSON file formats.</w:t>
       </w:r>
     </w:p>
     <w:p>
@@ -4551,8 +4587,13 @@
         <w:spacing w:after="0"/>
       </w:pPr>
       <w:r>
-        <w:t>- CosmosDB</w:t>
-      </w:r>
+        <w:t xml:space="preserve">- </w:t>
+      </w:r>
+      <w:proofErr w:type="spellStart"/>
+      <w:r>
+        <w:t>CosmosDB</w:t>
+      </w:r>
+      <w:proofErr w:type="spellEnd"/>
     </w:p>
     <w:p>
       <w:pPr>
@@ -6361,6 +6402,10 @@
           <mc:Fallback>
             <w:pict>
               <v:group w14:anchorId="010D38D1" id="Group 35" o:spid="_x0000_s1040" style="position:absolute;margin-left:-1.8pt;margin-top:10pt;width:319.5pt;height:51pt;z-index:251665408" coordsize="40574,6477" o:gfxdata="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">
+                <v:shapetype id="_x0000_t202" coordsize="21600,21600" o:spt="202" path="m,l,21600r21600,l21600,xe">
+                  <v:stroke joinstyle="miter"/>
+                  <v:path gradientshapeok="t" o:connecttype="rect"/>
+                </v:shapetype>
                 <v:shape id="Text Box 21" o:spid="_x0000_s1041" type="#_x0000_t202" style="position:absolute;width:40574;height:6477;visibility:visible;mso-wrap-style:square;v-text-anchor:top" o:gfxdata="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" fillcolor="white [3201]" strokeweight=".5pt">
                   <v:textbox>
                     <w:txbxContent>
@@ -7519,7 +7564,23 @@
           <w:sz w:val="18"/>
           <w:szCs w:val="18"/>
         </w:rPr>
-        <w:t>Azure Data Factory offers built-in support for Azure Functions. You'll also find support for many programming languages, including Node.js, .NET, Python, and Java. Although Extensible Markup Language (XML) was common in the past, most systems have migrated to JSON because of its flexibility as a semistructured data type.</w:t>
+        <w:t xml:space="preserve">Azure Data Factory offers built-in support for Azure Functions. You'll also find support for many programming languages, including Node.js, .NET, Python, and Java. Although Extensible Markup Language (XML) was common in the past, most systems have migrated to JSON because of its flexibility as a </w:t>
+      </w:r>
+      <w:proofErr w:type="spellStart"/>
+      <w:r>
+        <w:rPr>
+          <w:sz w:val="18"/>
+          <w:szCs w:val="18"/>
+        </w:rPr>
+        <w:t>semistructured</w:t>
+      </w:r>
+      <w:proofErr w:type="spellEnd"/>
+      <w:r>
+        <w:rPr>
+          <w:sz w:val="18"/>
+          <w:szCs w:val="18"/>
+        </w:rPr>
+        <w:t xml:space="preserve"> data type.</w:t>
       </w:r>
     </w:p>
     <w:p>
@@ -7725,7 +7786,15 @@
         <w:t xml:space="preserve"> </w:t>
       </w:r>
       <w:r>
-        <w:t>In a big data system, data ingestion has to be fast enough to capture the large quantities data that may be heading your way, and have enough compute power to process this data in a timely manner.</w:t>
+        <w:t xml:space="preserve">In a big data system, data ingestion has to be fast enough to capture the large quantities data that may be heading your </w:t>
+      </w:r>
+      <w:proofErr w:type="gramStart"/>
+      <w:r>
+        <w:t>way, and</w:t>
+      </w:r>
+      <w:proofErr w:type="gramEnd"/>
+      <w:r>
+        <w:t xml:space="preserve"> have enough compute power to process this data in a timely manner.</w:t>
       </w:r>
     </w:p>
     <w:p>
@@ -8093,12 +8162,21 @@
                               <w:ind w:firstLine="720"/>
                               <w:jc w:val="both"/>
                             </w:pPr>
+                            <w:proofErr w:type="spellStart"/>
                             <w:r>
                               <w:rPr>
                                 <w:b/>
                                 <w:bCs/>
                               </w:rPr>
-                              <w:t xml:space="preserve">PolyBase </w:t>
+                              <w:t>PolyBase</w:t>
+                            </w:r>
+                            <w:proofErr w:type="spellEnd"/>
+                            <w:r>
+                              <w:rPr>
+                                <w:b/>
+                                <w:bCs/>
+                              </w:rPr>
+                              <w:t xml:space="preserve"> </w:t>
                             </w:r>
                             <w:r>
                               <w:t>[</w:t>
@@ -8134,8 +8212,20 @@
                                 <w:sz w:val="18"/>
                                 <w:szCs w:val="18"/>
                               </w:rPr>
-                              <w:t>Azure SQL Database does not support PolyBase</w:t>
-                            </w:r>
+                              <w:t xml:space="preserve">Azure SQL Database does not support </w:t>
+                            </w:r>
+                            <w:proofErr w:type="spellStart"/>
+                            <w:r>
+                              <w:rPr>
+                                <w:i/>
+                                <w:iCs/>
+                                <w:color w:val="FF0000"/>
+                                <w:sz w:val="18"/>
+                                <w:szCs w:val="18"/>
+                              </w:rPr>
+                              <w:t>PolyBase</w:t>
+                            </w:r>
+                            <w:proofErr w:type="spellEnd"/>
                           </w:p>
                           <w:p>
                             <w:pPr>
@@ -9866,6 +9956,7 @@
         <w:ind w:left="720" w:firstLine="720"/>
         <w:jc w:val="both"/>
       </w:pPr>
+      <w:proofErr w:type="spellStart"/>
       <w:r>
         <w:rPr>
           <w:b/>
@@ -9873,6 +9964,7 @@
         </w:rPr>
         <w:t>PolyBase</w:t>
       </w:r>
+      <w:proofErr w:type="spellEnd"/>
       <w:r>
         <w:rPr>
           <w:b/>
@@ -9914,8 +10006,20 @@
           <w:sz w:val="18"/>
           <w:szCs w:val="18"/>
         </w:rPr>
-        <w:t>Azure SQL Database does not support PolyBase</w:t>
-      </w:r>
+        <w:t xml:space="preserve">Azure SQL Database does not support </w:t>
+      </w:r>
+      <w:proofErr w:type="spellStart"/>
+      <w:r>
+        <w:rPr>
+          <w:i/>
+          <w:iCs/>
+          <w:color w:val="FF0000"/>
+          <w:sz w:val="18"/>
+          <w:szCs w:val="18"/>
+        </w:rPr>
+        <w:t>PolyBase</w:t>
+      </w:r>
+      <w:proofErr w:type="spellEnd"/>
     </w:p>
     <w:p>
       <w:pPr>
@@ -10017,7 +10121,39 @@
           <w:sz w:val="18"/>
           <w:szCs w:val="18"/>
         </w:rPr>
-        <w:t>Data Factory can directly invoke PolyBase on your behalf if your data is in a PolyBase-compatible data store.</w:t>
+        <w:t xml:space="preserve">Data Factory can directly invoke </w:t>
+      </w:r>
+      <w:proofErr w:type="spellStart"/>
+      <w:r>
+        <w:rPr>
+          <w:sz w:val="18"/>
+          <w:szCs w:val="18"/>
+        </w:rPr>
+        <w:t>PolyBase</w:t>
+      </w:r>
+      <w:proofErr w:type="spellEnd"/>
+      <w:r>
+        <w:rPr>
+          <w:sz w:val="18"/>
+          <w:szCs w:val="18"/>
+        </w:rPr>
+        <w:t xml:space="preserve"> on your behalf if your data is in a </w:t>
+      </w:r>
+      <w:proofErr w:type="spellStart"/>
+      <w:r>
+        <w:rPr>
+          <w:sz w:val="18"/>
+          <w:szCs w:val="18"/>
+        </w:rPr>
+        <w:t>PolyBase</w:t>
+      </w:r>
+      <w:proofErr w:type="spellEnd"/>
+      <w:r>
+        <w:rPr>
+          <w:sz w:val="18"/>
+          <w:szCs w:val="18"/>
+        </w:rPr>
+        <w:t>-compatible data store.</w:t>
       </w:r>
     </w:p>
     <w:p>
@@ -10447,38 +10583,30 @@
         </mc:AlternateContent>
       </w:r>
       <w:r>
-        <w:t xml:space="preserve">How to </w:t>
-      </w:r>
-      <w:r>
-        <w:t>ingest data from Azure SQL database into ADLS gen 2 using Data Factory</w:t>
-      </w:r>
-      <w:r>
-        <w:t>:</w:t>
-      </w:r>
-    </w:p>
-    <w:p>
-      <w:pPr>
-        <w:spacing w:after="0"/>
-      </w:pPr>
-    </w:p>
-    <w:p>
-      <w:pPr>
-        <w:spacing w:after="0"/>
-      </w:pPr>
-      <w:r>
+        <w:t>How to ingest data from Azure SQL database into ADLS gen 2 using Data Factory:</w:t>
+      </w:r>
+    </w:p>
+    <w:p>
+      <w:pPr>
+        <w:spacing w:after="0"/>
+      </w:pPr>
+      <w:r>
+        <w:rPr>
+          <w:noProof/>
+        </w:rPr>
         <mc:AlternateContent>
           <mc:Choice Requires="wps">
             <w:drawing>
-              <wp:anchor distT="0" distB="0" distL="114300" distR="114300" simplePos="0" relativeHeight="251825152" behindDoc="0" locked="0" layoutInCell="1" allowOverlap="1" wp14:anchorId="522176A4" wp14:editId="51654251">
+              <wp:anchor distT="0" distB="0" distL="114300" distR="114300" simplePos="0" relativeHeight="251825152" behindDoc="0" locked="0" layoutInCell="1" allowOverlap="1" wp14:anchorId="522176A4" wp14:editId="4C001476">
                 <wp:simplePos x="0" y="0"/>
                 <wp:positionH relativeFrom="column">
-                  <wp:posOffset>30481</wp:posOffset>
+                  <wp:posOffset>32658</wp:posOffset>
                 </wp:positionH>
                 <wp:positionV relativeFrom="paragraph">
-                  <wp:posOffset>3810</wp:posOffset>
+                  <wp:posOffset>180340</wp:posOffset>
                 </wp:positionV>
-                <wp:extent cx="3208020" cy="1009650"/>
-                <wp:effectExtent l="0" t="0" r="11430" b="19050"/>
+                <wp:extent cx="3363414" cy="1009650"/>
+                <wp:effectExtent l="0" t="0" r="27940" b="19050"/>
                 <wp:wrapNone/>
                 <wp:docPr id="134" name="Text Box 134"/>
                 <wp:cNvGraphicFramePr/>
@@ -10489,7 +10617,7 @@
                       <wps:spPr>
                         <a:xfrm>
                           <a:off x="0" y="0"/>
-                          <a:ext cx="3208020" cy="1009650"/>
+                          <a:ext cx="3363414" cy="1009650"/>
                         </a:xfrm>
                         <a:prstGeom prst="rect">
                           <a:avLst/>
@@ -10622,16 +10750,25 @@
                                 <w:szCs w:val="18"/>
                                 <w:highlight w:val="lightGray"/>
                               </w:rPr>
-                              <w:t>I</w:t>
-                            </w:r>
+                              <w:t>Images</w:t>
+                            </w:r>
+                            <w:r>
+                              <w:rPr>
+                                <w:sz w:val="18"/>
+                                <w:szCs w:val="18"/>
+                              </w:rPr>
+                              <w:t xml:space="preserve"> </w:t>
+                            </w:r>
+                            <w:proofErr w:type="spellStart"/>
                             <w:r>
                               <w:rPr>
                                 <w:sz w:val="18"/>
                                 <w:szCs w:val="18"/>
                                 <w:highlight w:val="lightGray"/>
                               </w:rPr>
-                              <w:t>mages</w:t>
-                            </w:r>
+                              <w:t>adlsfactory</w:t>
+                            </w:r>
+                            <w:proofErr w:type="spellEnd"/>
                             <w:r>
                               <w:rPr>
                                 <w:sz w:val="18"/>
@@ -10639,29 +10776,16 @@
                               </w:rPr>
                               <w:t xml:space="preserve"> </w:t>
                             </w:r>
+                            <w:proofErr w:type="spellStart"/>
                             <w:r>
                               <w:rPr>
                                 <w:sz w:val="18"/>
                                 <w:szCs w:val="18"/>
                                 <w:highlight w:val="lightGray"/>
                               </w:rPr>
-                              <w:t>adlsfactory</w:t>
-                            </w:r>
-                            <w:r>
-                              <w:rPr>
-                                <w:sz w:val="18"/>
-                                <w:szCs w:val="18"/>
-                              </w:rPr>
-                              <w:t xml:space="preserve"> </w:t>
-                            </w:r>
-                            <w:r>
-                              <w:rPr>
-                                <w:sz w:val="18"/>
-                                <w:szCs w:val="18"/>
-                                <w:highlight w:val="lightGray"/>
-                              </w:rPr>
                               <w:t>adlsserver</w:t>
                             </w:r>
+                            <w:proofErr w:type="spellEnd"/>
                           </w:p>
                           <w:p>
                             <w:pPr>
@@ -10714,7 +10838,7 @@
           </mc:Choice>
           <mc:Fallback>
             <w:pict>
-              <v:shape w14:anchorId="522176A4" id="Text Box 134" o:spid="_x0000_s1060" type="#_x0000_t202" style="position:absolute;margin-left:2.4pt;margin-top:.3pt;width:252.6pt;height:79.5pt;z-index:251825152;visibility:visible;mso-wrap-style:square;mso-width-percent:0;mso-height-percent:0;mso-wrap-distance-left:9pt;mso-wrap-distance-top:0;mso-wrap-distance-right:9pt;mso-wrap-distance-bottom:0;mso-position-horizontal:absolute;mso-position-horizontal-relative:text;mso-position-vertical:absolute;mso-position-vertical-relative:text;mso-width-percent:0;mso-height-percent:0;mso-width-relative:margin;mso-height-relative:margin;v-text-anchor:top" o:gfxdata="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" fillcolor="white [3201]" strokeweight=".5pt">
+              <v:shape w14:anchorId="522176A4" id="Text Box 134" o:spid="_x0000_s1060" type="#_x0000_t202" style="position:absolute;margin-left:2.55pt;margin-top:14.2pt;width:264.85pt;height:79.5pt;z-index:251825152;visibility:visible;mso-wrap-style:square;mso-width-percent:0;mso-height-percent:0;mso-wrap-distance-left:9pt;mso-wrap-distance-top:0;mso-wrap-distance-right:9pt;mso-wrap-distance-bottom:0;mso-position-horizontal:absolute;mso-position-horizontal-relative:text;mso-position-vertical:absolute;mso-position-vertical-relative:text;mso-width-percent:0;mso-height-percent:0;mso-width-relative:margin;mso-height-relative:margin;v-text-anchor:top" o:gfxdata="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" fillcolor="white [3201]" strokeweight=".5pt">
                 <v:textbox>
                   <w:txbxContent>
                     <w:p>
@@ -10834,16 +10958,25 @@
                           <w:szCs w:val="18"/>
                           <w:highlight w:val="lightGray"/>
                         </w:rPr>
-                        <w:t>I</w:t>
-                      </w:r>
+                        <w:t>Images</w:t>
+                      </w:r>
+                      <w:r>
+                        <w:rPr>
+                          <w:sz w:val="18"/>
+                          <w:szCs w:val="18"/>
+                        </w:rPr>
+                        <w:t xml:space="preserve"> </w:t>
+                      </w:r>
+                      <w:proofErr w:type="spellStart"/>
                       <w:r>
                         <w:rPr>
                           <w:sz w:val="18"/>
                           <w:szCs w:val="18"/>
                           <w:highlight w:val="lightGray"/>
                         </w:rPr>
-                        <w:t>mages</w:t>
-                      </w:r>
+                        <w:t>adlsfactory</w:t>
+                      </w:r>
+                      <w:proofErr w:type="spellEnd"/>
                       <w:r>
                         <w:rPr>
                           <w:sz w:val="18"/>
@@ -10851,29 +10984,16 @@
                         </w:rPr>
                         <w:t xml:space="preserve"> </w:t>
                       </w:r>
+                      <w:proofErr w:type="spellStart"/>
                       <w:r>
                         <w:rPr>
                           <w:sz w:val="18"/>
                           <w:szCs w:val="18"/>
                           <w:highlight w:val="lightGray"/>
                         </w:rPr>
-                        <w:t>adlsfactory</w:t>
-                      </w:r>
-                      <w:r>
-                        <w:rPr>
-                          <w:sz w:val="18"/>
-                          <w:szCs w:val="18"/>
-                        </w:rPr>
-                        <w:t xml:space="preserve"> </w:t>
-                      </w:r>
-                      <w:r>
-                        <w:rPr>
-                          <w:sz w:val="18"/>
-                          <w:szCs w:val="18"/>
-                          <w:highlight w:val="lightGray"/>
-                        </w:rPr>
                         <w:t>adlsserver</w:t>
                       </w:r>
+                      <w:proofErr w:type="spellEnd"/>
                     </w:p>
                     <w:p>
                       <w:pPr>
@@ -10921,12 +11041,17 @@
       <w:pPr>
         <w:spacing w:after="0"/>
       </w:pPr>
+    </w:p>
+    <w:p>
+      <w:pPr>
+        <w:spacing w:after="0"/>
+      </w:pPr>
       <w:r>
         <w:rPr>
           <w:noProof/>
         </w:rPr>
         <w:drawing>
-          <wp:anchor distT="0" distB="0" distL="114300" distR="114300" simplePos="0" relativeHeight="251836416" behindDoc="1" locked="0" layoutInCell="1" allowOverlap="1" wp14:anchorId="01556891" wp14:editId="11780DD2">
+          <wp:anchor distT="0" distB="0" distL="114300" distR="114300" simplePos="0" relativeHeight="251836416" behindDoc="1" locked="0" layoutInCell="1" allowOverlap="1" wp14:anchorId="01556891" wp14:editId="3F827474">
             <wp:simplePos x="0" y="0"/>
             <wp:positionH relativeFrom="margin">
               <wp:posOffset>2538730</wp:posOffset>
@@ -11001,7 +11126,7 @@
           <w:noProof/>
         </w:rPr>
         <w:drawing>
-          <wp:anchor distT="0" distB="0" distL="114300" distR="114300" simplePos="0" relativeHeight="251834368" behindDoc="0" locked="0" layoutInCell="1" allowOverlap="1" wp14:anchorId="12C8F094" wp14:editId="08E0FAD9">
+          <wp:anchor distT="0" distB="0" distL="114300" distR="114300" simplePos="0" relativeHeight="251834368" behindDoc="0" locked="0" layoutInCell="1" allowOverlap="1" wp14:anchorId="12C8F094" wp14:editId="39C417CB">
             <wp:simplePos x="0" y="0"/>
             <wp:positionH relativeFrom="margin">
               <wp:posOffset>1905000</wp:posOffset>
@@ -11156,19 +11281,22 @@
         <w:spacing w:after="0"/>
       </w:pPr>
       <w:r>
+        <w:rPr>
+          <w:noProof/>
+        </w:rPr>
         <mc:AlternateContent>
           <mc:Choice Requires="wps">
             <w:drawing>
-              <wp:anchor distT="0" distB="0" distL="114300" distR="114300" simplePos="0" relativeHeight="251826176" behindDoc="0" locked="0" layoutInCell="1" allowOverlap="1" wp14:anchorId="40751779" wp14:editId="5CB4B695">
+              <wp:anchor distT="0" distB="0" distL="114300" distR="114300" simplePos="0" relativeHeight="251826176" behindDoc="0" locked="0" layoutInCell="1" allowOverlap="1" wp14:anchorId="40751779" wp14:editId="243ABED9">
                 <wp:simplePos x="0" y="0"/>
                 <wp:positionH relativeFrom="column">
-                  <wp:posOffset>7620</wp:posOffset>
+                  <wp:posOffset>10886</wp:posOffset>
                 </wp:positionH>
                 <wp:positionV relativeFrom="paragraph">
-                  <wp:posOffset>95251</wp:posOffset>
+                  <wp:posOffset>98516</wp:posOffset>
                 </wp:positionV>
-                <wp:extent cx="3223260" cy="2461260"/>
-                <wp:effectExtent l="0" t="0" r="15240" b="15240"/>
+                <wp:extent cx="3385457" cy="1991995"/>
+                <wp:effectExtent l="0" t="0" r="24765" b="27305"/>
                 <wp:wrapNone/>
                 <wp:docPr id="135" name="Text Box 135"/>
                 <wp:cNvGraphicFramePr/>
@@ -11179,7 +11307,7 @@
                       <wps:spPr>
                         <a:xfrm>
                           <a:off x="0" y="0"/>
-                          <a:ext cx="3223260" cy="2461260"/>
+                          <a:ext cx="3385457" cy="1991995"/>
                         </a:xfrm>
                         <a:prstGeom prst="rect">
                           <a:avLst/>
@@ -11199,76 +11327,6 @@
                             <w:pPr>
                               <w:spacing w:after="0"/>
                               <w:rPr>
-                                <w:sz w:val="18"/>
-                                <w:szCs w:val="18"/>
-                              </w:rPr>
-                            </w:pPr>
-                            <w:r>
-                              <w:rPr>
-                                <w:sz w:val="18"/>
-                                <w:szCs w:val="18"/>
-                              </w:rPr>
-                              <w:t>Author and Monitor Data Factory</w:t>
-                            </w:r>
-                            <w:r>
-                              <w:rPr>
-                                <w:sz w:val="18"/>
-                                <w:szCs w:val="18"/>
-                              </w:rPr>
-                              <w:t xml:space="preserve"> [</w:t>
-                            </w:r>
-                            <w:r>
-                              <w:rPr>
-                                <w:color w:val="4472C4" w:themeColor="accent1"/>
-                                <w:sz w:val="18"/>
-                                <w:szCs w:val="18"/>
-                              </w:rPr>
-                              <w:t>Azure</w:t>
-                            </w:r>
-                            <w:r>
-                              <w:rPr>
-                                <w:sz w:val="18"/>
-                                <w:szCs w:val="18"/>
-                              </w:rPr>
-                              <w:t>]</w:t>
-                            </w:r>
-                          </w:p>
-                          <w:p>
-                            <w:pPr>
-                              <w:spacing w:after="0"/>
-                              <w:rPr>
-                                <w:i/>
-                                <w:iCs/>
-                                <w:color w:val="FF0000"/>
-                                <w:sz w:val="18"/>
-                                <w:szCs w:val="18"/>
-                              </w:rPr>
-                            </w:pPr>
-                            <w:r>
-                              <w:rPr>
-                                <w:i/>
-                                <w:iCs/>
-                                <w:color w:val="FF0000"/>
-                                <w:sz w:val="18"/>
-                                <w:szCs w:val="18"/>
-                              </w:rPr>
-                              <w:t xml:space="preserve">NB: </w:t>
-                            </w:r>
-                            <w:r>
-                              <w:rPr>
-                                <w:i/>
-                                <w:iCs/>
-                                <w:color w:val="FF0000"/>
-                                <w:sz w:val="18"/>
-                                <w:szCs w:val="18"/>
-                              </w:rPr>
-                              <w:t>This can have issues. Try using incognito mode in your browser</w:t>
-                            </w:r>
-                          </w:p>
-                          <w:p>
-                            <w:pPr>
-                              <w:spacing w:after="0"/>
-                              <w:rPr>
                                 <w:i/>
                                 <w:iCs/>
                                 <w:color w:val="FF0000"/>
@@ -11280,6 +11338,7 @@
                           <w:p>
                             <w:pPr>
                               <w:spacing w:after="0"/>
+                              <w:ind w:left="720"/>
                               <w:rPr>
                                 <w:sz w:val="18"/>
                                 <w:szCs w:val="18"/>
@@ -11290,21 +11349,7 @@
                                 <w:sz w:val="18"/>
                                 <w:szCs w:val="18"/>
                               </w:rPr>
-                              <w:t xml:space="preserve">NB: remember to toggle </w:t>
-                            </w:r>
-                            <w:r>
-                              <w:rPr>
-                                <w:sz w:val="18"/>
-                                <w:szCs w:val="18"/>
-                              </w:rPr>
-                              <w:t xml:space="preserve">firewall rules in </w:t>
-                            </w:r>
-                            <w:r>
-                              <w:rPr>
-                                <w:sz w:val="18"/>
-                                <w:szCs w:val="18"/>
-                              </w:rPr>
-                              <w:t>[</w:t>
+                              <w:t>NB: remember to toggle firewall rules in [</w:t>
                             </w:r>
                             <w:r>
                               <w:rPr>
@@ -11332,6 +11377,7 @@
                           <w:p>
                             <w:pPr>
                               <w:spacing w:after="0"/>
+                              <w:ind w:left="720"/>
                               <w:rPr>
                                 <w:sz w:val="18"/>
                                 <w:szCs w:val="18"/>
@@ -11449,83 +11495,13 @@
           </mc:Choice>
           <mc:Fallback>
             <w:pict>
-              <v:shape w14:anchorId="40751779" id="Text Box 135" o:spid="_x0000_s1061" type="#_x0000_t202" style="position:absolute;margin-left:.6pt;margin-top:7.5pt;width:253.8pt;height:193.8pt;z-index:251826176;visibility:visible;mso-wrap-style:square;mso-width-percent:0;mso-height-percent:0;mso-wrap-distance-left:9pt;mso-wrap-distance-top:0;mso-wrap-distance-right:9pt;mso-wrap-distance-bottom:0;mso-position-horizontal:absolute;mso-position-horizontal-relative:text;mso-position-vertical:absolute;mso-position-vertical-relative:text;mso-width-percent:0;mso-height-percent:0;mso-width-relative:margin;mso-height-relative:margin;v-text-anchor:top" o:gfxdata="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" fillcolor="white [3201]" strokeweight=".5pt">
+              <v:shape w14:anchorId="40751779" id="Text Box 135" o:spid="_x0000_s1061" type="#_x0000_t202" style="position:absolute;margin-left:.85pt;margin-top:7.75pt;width:266.55pt;height:156.85pt;z-index:251826176;visibility:visible;mso-wrap-style:square;mso-width-percent:0;mso-height-percent:0;mso-wrap-distance-left:9pt;mso-wrap-distance-top:0;mso-wrap-distance-right:9pt;mso-wrap-distance-bottom:0;mso-position-horizontal:absolute;mso-position-horizontal-relative:text;mso-position-vertical:absolute;mso-position-vertical-relative:text;mso-width-percent:0;mso-height-percent:0;mso-width-relative:margin;mso-height-relative:margin;v-text-anchor:top" o:gfxdata="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" fillcolor="white [3201]" strokeweight=".5pt">
                 <v:textbox>
                   <w:txbxContent>
                     <w:p>
                       <w:pPr>
                         <w:spacing w:after="0"/>
                         <w:rPr>
-                          <w:sz w:val="18"/>
-                          <w:szCs w:val="18"/>
-                        </w:rPr>
-                      </w:pPr>
-                      <w:r>
-                        <w:rPr>
-                          <w:sz w:val="18"/>
-                          <w:szCs w:val="18"/>
-                        </w:rPr>
-                        <w:t>Author and Monitor Data Factory</w:t>
-                      </w:r>
-                      <w:r>
-                        <w:rPr>
-                          <w:sz w:val="18"/>
-                          <w:szCs w:val="18"/>
-                        </w:rPr>
-                        <w:t xml:space="preserve"> [</w:t>
-                      </w:r>
-                      <w:r>
-                        <w:rPr>
-                          <w:color w:val="4472C4" w:themeColor="accent1"/>
-                          <w:sz w:val="18"/>
-                          <w:szCs w:val="18"/>
-                        </w:rPr>
-                        <w:t>Azure</w:t>
-                      </w:r>
-                      <w:r>
-                        <w:rPr>
-                          <w:sz w:val="18"/>
-                          <w:szCs w:val="18"/>
-                        </w:rPr>
-                        <w:t>]</w:t>
-                      </w:r>
-                    </w:p>
-                    <w:p>
-                      <w:pPr>
-                        <w:spacing w:after="0"/>
-                        <w:rPr>
-                          <w:i/>
-                          <w:iCs/>
-                          <w:color w:val="FF0000"/>
-                          <w:sz w:val="18"/>
-                          <w:szCs w:val="18"/>
-                        </w:rPr>
-                      </w:pPr>
-                      <w:r>
-                        <w:rPr>
-                          <w:i/>
-                          <w:iCs/>
-                          <w:color w:val="FF0000"/>
-                          <w:sz w:val="18"/>
-                          <w:szCs w:val="18"/>
-                        </w:rPr>
-                        <w:t xml:space="preserve">NB: </w:t>
-                      </w:r>
-                      <w:r>
-                        <w:rPr>
-                          <w:i/>
-                          <w:iCs/>
-                          <w:color w:val="FF0000"/>
-                          <w:sz w:val="18"/>
-                          <w:szCs w:val="18"/>
-                        </w:rPr>
-                        <w:t>This can have issues. Try using incognito mode in your browser</w:t>
-                      </w:r>
-                    </w:p>
-                    <w:p>
-                      <w:pPr>
-                        <w:spacing w:after="0"/>
-                        <w:rPr>
                           <w:i/>
                           <w:iCs/>
                           <w:color w:val="FF0000"/>
@@ -11537,6 +11513,7 @@
                     <w:p>
                       <w:pPr>
                         <w:spacing w:after="0"/>
+                        <w:ind w:left="720"/>
                         <w:rPr>
                           <w:sz w:val="18"/>
                           <w:szCs w:val="18"/>
@@ -11547,21 +11524,7 @@
                           <w:sz w:val="18"/>
                           <w:szCs w:val="18"/>
                         </w:rPr>
-                        <w:t xml:space="preserve">NB: remember to toggle </w:t>
-                      </w:r>
-                      <w:r>
-                        <w:rPr>
-                          <w:sz w:val="18"/>
-                          <w:szCs w:val="18"/>
-                        </w:rPr>
-                        <w:t xml:space="preserve">firewall rules in </w:t>
-                      </w:r>
-                      <w:r>
-                        <w:rPr>
-                          <w:sz w:val="18"/>
-                          <w:szCs w:val="18"/>
-                        </w:rPr>
-                        <w:t>[</w:t>
+                        <w:t>NB: remember to toggle firewall rules in [</w:t>
                       </w:r>
                       <w:r>
                         <w:rPr>
@@ -11589,6 +11552,7 @@
                     <w:p>
                       <w:pPr>
                         <w:spacing w:after="0"/>
+                        <w:ind w:left="720"/>
                         <w:rPr>
                           <w:sz w:val="18"/>
                           <w:szCs w:val="18"/>
@@ -11696,26 +11660,81 @@
       <w:pPr>
         <w:spacing w:after="0"/>
       </w:pPr>
-    </w:p>
-    <w:p>
-      <w:pPr>
-        <w:spacing w:after="0"/>
-      </w:pPr>
-    </w:p>
-    <w:p>
-      <w:pPr>
-        <w:spacing w:after="0"/>
-      </w:pPr>
-    </w:p>
-    <w:p>
-      <w:pPr>
-        <w:spacing w:after="0"/>
-      </w:pPr>
-    </w:p>
-    <w:p>
-      <w:pPr>
-        <w:spacing w:after="0"/>
-      </w:pPr>
+      <w:r>
+        <w:rPr>
+          <w:noProof/>
+        </w:rPr>
+        <w:drawing>
+          <wp:anchor distT="0" distB="0" distL="114300" distR="114300" simplePos="0" relativeHeight="251860992" behindDoc="1" locked="0" layoutInCell="1" allowOverlap="1" wp14:anchorId="6C61AB06" wp14:editId="002F8154">
+            <wp:simplePos x="0" y="0"/>
+            <wp:positionH relativeFrom="margin">
+              <wp:posOffset>121285</wp:posOffset>
+            </wp:positionH>
+            <wp:positionV relativeFrom="paragraph">
+              <wp:posOffset>84546</wp:posOffset>
+            </wp:positionV>
+            <wp:extent cx="271780" cy="297815"/>
+            <wp:effectExtent l="0" t="0" r="0" b="6985"/>
+            <wp:wrapTight wrapText="bothSides">
+              <wp:wrapPolygon edited="0">
+                <wp:start x="0" y="0"/>
+                <wp:lineTo x="0" y="20725"/>
+                <wp:lineTo x="19682" y="20725"/>
+                <wp:lineTo x="19682" y="0"/>
+                <wp:lineTo x="0" y="0"/>
+              </wp:wrapPolygon>
+            </wp:wrapTight>
+            <wp:docPr id="44" name="Picture 44" descr="A picture containing icon&#10;&#10;Description automatically generated"/>
+            <wp:cNvGraphicFramePr>
+              <a:graphicFrameLocks xmlns:a="http://schemas.openxmlformats.org/drawingml/2006/main" noChangeAspect="1"/>
+            </wp:cNvGraphicFramePr>
+            <a:graphic xmlns:a="http://schemas.openxmlformats.org/drawingml/2006/main">
+              <a:graphicData uri="http://schemas.openxmlformats.org/drawingml/2006/picture">
+                <pic:pic xmlns:pic="http://schemas.openxmlformats.org/drawingml/2006/picture">
+                  <pic:nvPicPr>
+                    <pic:cNvPr id="131" name="104355de-bbe4-42fc-9181-87bf7fe7aa05.jpg"/>
+                    <pic:cNvPicPr/>
+                  </pic:nvPicPr>
+                  <pic:blipFill rotWithShape="1">
+                    <a:blip r:embed="rId45" cstate="print">
+                      <a:extLst>
+                        <a:ext uri="{28A0092B-C50C-407E-A947-70E740481C1C}">
+                          <a14:useLocalDpi xmlns:a14="http://schemas.microsoft.com/office/drawing/2010/main" val="0"/>
+                        </a:ext>
+                      </a:extLst>
+                    </a:blip>
+                    <a:srcRect l="14378" r="17340"/>
+                    <a:stretch/>
+                  </pic:blipFill>
+                  <pic:spPr bwMode="auto">
+                    <a:xfrm>
+                      <a:off x="0" y="0"/>
+                      <a:ext cx="271780" cy="297815"/>
+                    </a:xfrm>
+                    <a:prstGeom prst="rect">
+                      <a:avLst/>
+                    </a:prstGeom>
+                    <a:ln>
+                      <a:noFill/>
+                    </a:ln>
+                    <a:extLst>
+                      <a:ext uri="{53640926-AAD7-44D8-BBD7-CCE9431645EC}">
+                        <a14:shadowObscured xmlns:a14="http://schemas.microsoft.com/office/drawing/2010/main"/>
+                      </a:ext>
+                    </a:extLst>
+                  </pic:spPr>
+                </pic:pic>
+              </a:graphicData>
+            </a:graphic>
+            <wp14:sizeRelH relativeFrom="margin">
+              <wp14:pctWidth>0</wp14:pctWidth>
+            </wp14:sizeRelH>
+            <wp14:sizeRelV relativeFrom="margin">
+              <wp14:pctHeight>0</wp14:pctHeight>
+            </wp14:sizeRelV>
+          </wp:anchor>
+        </w:drawing>
+      </w:r>
     </w:p>
     <w:p>
       <w:pPr>
@@ -11770,16 +11789,94 @@
         <mc:AlternateContent>
           <mc:Choice Requires="wps">
             <w:drawing>
-              <wp:anchor distT="0" distB="0" distL="114300" distR="114300" simplePos="0" relativeHeight="251839488" behindDoc="0" locked="0" layoutInCell="1" allowOverlap="1" wp14:anchorId="57F799D2" wp14:editId="78A19BB0">
+              <wp:anchor distT="0" distB="0" distL="114300" distR="114300" simplePos="0" relativeHeight="251852800" behindDoc="0" locked="0" layoutInCell="1" allowOverlap="1" wp14:anchorId="1140BB22" wp14:editId="6588FBF7">
                 <wp:simplePos x="0" y="0"/>
-                <wp:positionH relativeFrom="margin">
-                  <wp:posOffset>7620</wp:posOffset>
+                <wp:positionH relativeFrom="column">
+                  <wp:posOffset>432435</wp:posOffset>
                 </wp:positionH>
                 <wp:positionV relativeFrom="paragraph">
-                  <wp:posOffset>30480</wp:posOffset>
+                  <wp:posOffset>163195</wp:posOffset>
                 </wp:positionV>
-                <wp:extent cx="3215640" cy="1821180"/>
-                <wp:effectExtent l="0" t="0" r="22860" b="26670"/>
+                <wp:extent cx="0" cy="1371600"/>
+                <wp:effectExtent l="76200" t="0" r="57150" b="57150"/>
+                <wp:wrapNone/>
+                <wp:docPr id="4" name="Straight Arrow Connector 4"/>
+                <wp:cNvGraphicFramePr/>
+                <a:graphic xmlns:a="http://schemas.openxmlformats.org/drawingml/2006/main">
+                  <a:graphicData uri="http://schemas.microsoft.com/office/word/2010/wordprocessingShape">
+                    <wps:wsp>
+                      <wps:cNvCnPr/>
+                      <wps:spPr>
+                        <a:xfrm>
+                          <a:off x="0" y="0"/>
+                          <a:ext cx="0" cy="1371600"/>
+                        </a:xfrm>
+                        <a:prstGeom prst="straightConnector1">
+                          <a:avLst/>
+                        </a:prstGeom>
+                        <a:ln>
+                          <a:tailEnd type="triangle"/>
+                        </a:ln>
+                      </wps:spPr>
+                      <wps:style>
+                        <a:lnRef idx="1">
+                          <a:schemeClr val="dk1"/>
+                        </a:lnRef>
+                        <a:fillRef idx="0">
+                          <a:schemeClr val="dk1"/>
+                        </a:fillRef>
+                        <a:effectRef idx="0">
+                          <a:schemeClr val="dk1"/>
+                        </a:effectRef>
+                        <a:fontRef idx="minor">
+                          <a:schemeClr val="tx1"/>
+                        </a:fontRef>
+                      </wps:style>
+                      <wps:bodyPr/>
+                    </wps:wsp>
+                  </a:graphicData>
+                </a:graphic>
+                <wp14:sizeRelV relativeFrom="margin">
+                  <wp14:pctHeight>0</wp14:pctHeight>
+                </wp14:sizeRelV>
+              </wp:anchor>
+            </w:drawing>
+          </mc:Choice>
+          <mc:Fallback>
+            <w:pict>
+              <v:shapetype w14:anchorId="16CD3A39" id="_x0000_t32" coordsize="21600,21600" o:spt="32" o:oned="t" path="m,l21600,21600e" filled="f">
+                <v:path arrowok="t" fillok="f" o:connecttype="none"/>
+                <o:lock v:ext="edit" shapetype="t"/>
+              </v:shapetype>
+              <v:shape id="Straight Arrow Connector 4" o:spid="_x0000_s1026" type="#_x0000_t32" style="position:absolute;margin-left:34.05pt;margin-top:12.85pt;width:0;height:108pt;z-index:251852800;visibility:visible;mso-wrap-style:square;mso-height-percent:0;mso-wrap-distance-left:9pt;mso-wrap-distance-top:0;mso-wrap-distance-right:9pt;mso-wrap-distance-bottom:0;mso-position-horizontal:absolute;mso-position-horizontal-relative:text;mso-position-vertical:absolute;mso-position-vertical-relative:text;mso-height-percent:0;mso-height-relative:margin" o:gfxdata="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" strokecolor="black [3200]" strokeweight=".5pt">
+                <v:stroke endarrow="block" joinstyle="miter"/>
+              </v:shape>
+            </w:pict>
+          </mc:Fallback>
+        </mc:AlternateContent>
+      </w:r>
+    </w:p>
+    <w:p>
+      <w:pPr>
+        <w:spacing w:after="0"/>
+      </w:pPr>
+      <w:r>
+        <w:rPr>
+          <w:noProof/>
+        </w:rPr>
+        <mc:AlternateContent>
+          <mc:Choice Requires="wps">
+            <w:drawing>
+              <wp:anchor distT="0" distB="0" distL="114300" distR="114300" simplePos="0" relativeHeight="251839488" behindDoc="0" locked="0" layoutInCell="1" allowOverlap="1" wp14:anchorId="57F799D2" wp14:editId="25B58DCA">
+                <wp:simplePos x="0" y="0"/>
+                <wp:positionH relativeFrom="page">
+                  <wp:posOffset>1491252</wp:posOffset>
+                </wp:positionH>
+                <wp:positionV relativeFrom="paragraph">
+                  <wp:posOffset>102507</wp:posOffset>
+                </wp:positionV>
+                <wp:extent cx="3004457" cy="1099457"/>
+                <wp:effectExtent l="0" t="0" r="5715" b="5715"/>
                 <wp:wrapNone/>
                 <wp:docPr id="152" name="Text Box 152"/>
                 <wp:cNvGraphicFramePr/>
@@ -11790,7 +11887,7 @@
                       <wps:spPr>
                         <a:xfrm>
                           <a:off x="0" y="0"/>
-                          <a:ext cx="3215640" cy="1821180"/>
+                          <a:ext cx="3004457" cy="1099457"/>
                         </a:xfrm>
                         <a:prstGeom prst="rect">
                           <a:avLst/>
@@ -11799,9 +11896,7 @@
                           <a:schemeClr val="lt1"/>
                         </a:solidFill>
                         <a:ln w="6350">
-                          <a:solidFill>
-                            <a:prstClr val="black"/>
-                          </a:solidFill>
+                          <a:noFill/>
                         </a:ln>
                       </wps:spPr>
                       <wps:txbx>
@@ -11819,14 +11914,14 @@
                                 <w:sz w:val="18"/>
                                 <w:szCs w:val="18"/>
                               </w:rPr>
-                              <w:t>[1] Add new linked service</w:t>
-                            </w:r>
-                            <w:r>
-                              <w:rPr>
-                                <w:sz w:val="18"/>
-                                <w:szCs w:val="18"/>
-                              </w:rPr>
-                              <w:t>s</w:t>
+                              <w:t>[1] Add new linked services</w:t>
+                            </w:r>
+                            <w:r>
+                              <w:rPr>
+                                <w:sz w:val="18"/>
+                                <w:szCs w:val="18"/>
+                              </w:rPr>
+                              <w:t xml:space="preserve">: </w:t>
                             </w:r>
                           </w:p>
                           <w:p>
@@ -11865,22 +11960,18 @@
                             <w:pPr>
                               <w:spacing w:after="0"/>
                               <w:rPr>
-                                <w:i/>
-                                <w:iCs/>
-                                <w:color w:val="FF0000"/>
+                                <w:b/>
+                                <w:bCs/>
                                 <w:sz w:val="18"/>
                                 <w:szCs w:val="18"/>
                               </w:rPr>
                             </w:pPr>
                             <w:r>
                               <w:rPr>
-                                <w:i/>
-                                <w:iCs/>
-                                <w:color w:val="FF0000"/>
-                                <w:sz w:val="18"/>
-                                <w:szCs w:val="18"/>
-                              </w:rPr>
-                              <w:t>Create linked service to sql db</w:t>
+                                <w:sz w:val="18"/>
+                                <w:szCs w:val="18"/>
+                              </w:rPr>
+                              <w:t>-- test connection</w:t>
                             </w:r>
                           </w:p>
                           <w:p>
@@ -11896,74 +11987,15 @@
                                 <w:sz w:val="18"/>
                                 <w:szCs w:val="18"/>
                               </w:rPr>
-                              <w:t>(</w:t>
-                            </w:r>
-                            <w:r>
-                              <w:rPr>
-                                <w:sz w:val="18"/>
-                                <w:szCs w:val="18"/>
-                              </w:rPr>
-                              <w:t>use subscription details from ADLS setup</w:t>
-                            </w:r>
-                            <w:r>
-                              <w:rPr>
-                                <w:sz w:val="18"/>
-                                <w:szCs w:val="18"/>
-                              </w:rPr>
-                              <w:t>)</w:t>
-                            </w:r>
-                          </w:p>
-                          <w:p>
-                            <w:pPr>
-                              <w:spacing w:after="0"/>
+                              <w:t>Manage &gt; Linked Services &gt; New</w:t>
+                            </w:r>
+                            <w:r>
                               <w:rPr>
                                 <w:b/>
                                 <w:bCs/>
                                 <w:sz w:val="18"/>
                                 <w:szCs w:val="18"/>
                               </w:rPr>
-                            </w:pPr>
-                            <w:r>
-                              <w:rPr>
-                                <w:sz w:val="18"/>
-                                <w:szCs w:val="18"/>
-                              </w:rPr>
-                              <w:t>-- test connection</w:t>
-                            </w:r>
-                          </w:p>
-                          <w:p>
-                            <w:pPr>
-                              <w:spacing w:after="0"/>
-                              <w:rPr>
-                                <w:b/>
-                                <w:bCs/>
-                                <w:sz w:val="18"/>
-                                <w:szCs w:val="18"/>
-                              </w:rPr>
-                            </w:pPr>
-                          </w:p>
-                          <w:p>
-                            <w:pPr>
-                              <w:spacing w:after="0"/>
-                              <w:rPr>
-                                <w:sz w:val="18"/>
-                                <w:szCs w:val="18"/>
-                              </w:rPr>
-                            </w:pPr>
-                            <w:r>
-                              <w:rPr>
-                                <w:sz w:val="18"/>
-                                <w:szCs w:val="18"/>
-                              </w:rPr>
-                              <w:t>Manage &gt; Linked Services &gt; New</w:t>
-                            </w:r>
-                            <w:r>
-                              <w:rPr>
-                                <w:b/>
-                                <w:bCs/>
-                                <w:sz w:val="18"/>
-                                <w:szCs w:val="18"/>
-                              </w:rPr>
                               <w:t xml:space="preserve"> </w:t>
                             </w:r>
                             <w:r>
@@ -11971,67 +12003,7 @@
                                 <w:sz w:val="18"/>
                                 <w:szCs w:val="18"/>
                               </w:rPr>
-                              <w:t xml:space="preserve">&gt; Azure </w:t>
-                            </w:r>
-                            <w:r>
-                              <w:rPr>
-                                <w:sz w:val="18"/>
-                                <w:szCs w:val="18"/>
-                              </w:rPr>
-                              <w:t>Data Lake Storage Gen2</w:t>
-                            </w:r>
-                          </w:p>
-                          <w:p>
-                            <w:pPr>
-                              <w:spacing w:after="0"/>
-                              <w:rPr>
-                                <w:b/>
-                                <w:bCs/>
-                                <w:sz w:val="18"/>
-                                <w:szCs w:val="18"/>
-                              </w:rPr>
-                            </w:pPr>
-                            <w:r>
-                              <w:rPr>
-                                <w:i/>
-                                <w:iCs/>
-                                <w:color w:val="FF0000"/>
-                                <w:sz w:val="18"/>
-                                <w:szCs w:val="18"/>
-                              </w:rPr>
-                              <w:t>Create linked service to storage account</w:t>
-                            </w:r>
-                          </w:p>
-                          <w:p>
-                            <w:pPr>
-                              <w:spacing w:after="0"/>
-                              <w:rPr>
-                                <w:b/>
-                                <w:bCs/>
-                                <w:sz w:val="18"/>
-                                <w:szCs w:val="18"/>
-                              </w:rPr>
-                            </w:pPr>
-                            <w:r>
-                              <w:rPr>
-                                <w:sz w:val="18"/>
-                                <w:szCs w:val="18"/>
-                              </w:rPr>
-                              <w:t>(</w:t>
-                            </w:r>
-                            <w:r>
-                              <w:rPr>
-                                <w:sz w:val="18"/>
-                                <w:szCs w:val="18"/>
-                              </w:rPr>
-                              <w:t>use subscription details from ADLS setup</w:t>
-                            </w:r>
-                            <w:r>
-                              <w:rPr>
-                                <w:sz w:val="18"/>
-                                <w:szCs w:val="18"/>
-                              </w:rPr>
-                              <w:t>)</w:t>
+                              <w:t>&gt; Azure Data Lake Storage Gen2</w:t>
                             </w:r>
                           </w:p>
                           <w:p>
@@ -12083,7 +12055,7 @@
           </mc:Choice>
           <mc:Fallback>
             <w:pict>
-              <v:shape w14:anchorId="57F799D2" id="Text Box 152" o:spid="_x0000_s1062" type="#_x0000_t202" style="position:absolute;margin-left:.6pt;margin-top:2.4pt;width:253.2pt;height:143.4pt;z-index:251839488;visibility:visible;mso-wrap-style:square;mso-width-percent:0;mso-height-percent:0;mso-wrap-distance-left:9pt;mso-wrap-distance-top:0;mso-wrap-distance-right:9pt;mso-wrap-distance-bottom:0;mso-position-horizontal:absolute;mso-position-horizontal-relative:margin;mso-position-vertical:absolute;mso-position-vertical-relative:text;mso-width-percent:0;mso-height-percent:0;mso-width-relative:margin;mso-height-relative:margin;v-text-anchor:top" o:gfxdata="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" fillcolor="white [3201]" strokeweight=".5pt">
+              <v:shape w14:anchorId="57F799D2" id="Text Box 152" o:spid="_x0000_s1062" type="#_x0000_t202" style="position:absolute;margin-left:117.4pt;margin-top:8.05pt;width:236.55pt;height:86.55pt;z-index:251839488;visibility:visible;mso-wrap-style:square;mso-width-percent:0;mso-height-percent:0;mso-wrap-distance-left:9pt;mso-wrap-distance-top:0;mso-wrap-distance-right:9pt;mso-wrap-distance-bottom:0;mso-position-horizontal:absolute;mso-position-horizontal-relative:page;mso-position-vertical:absolute;mso-position-vertical-relative:text;mso-width-percent:0;mso-height-percent:0;mso-width-relative:margin;mso-height-relative:margin;v-text-anchor:top" o:gfxdata="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" fillcolor="white [3201]" stroked="f" strokeweight=".5pt">
                 <v:textbox>
                   <w:txbxContent>
                     <w:p>
@@ -12099,14 +12071,14 @@
                           <w:sz w:val="18"/>
                           <w:szCs w:val="18"/>
                         </w:rPr>
-                        <w:t>[1] Add new linked service</w:t>
-                      </w:r>
-                      <w:r>
-                        <w:rPr>
-                          <w:sz w:val="18"/>
-                          <w:szCs w:val="18"/>
-                        </w:rPr>
-                        <w:t>s</w:t>
+                        <w:t>[1] Add new linked services</w:t>
+                      </w:r>
+                      <w:r>
+                        <w:rPr>
+                          <w:sz w:val="18"/>
+                          <w:szCs w:val="18"/>
+                        </w:rPr>
+                        <w:t xml:space="preserve">: </w:t>
                       </w:r>
                     </w:p>
                     <w:p>
@@ -12145,22 +12117,18 @@
                       <w:pPr>
                         <w:spacing w:after="0"/>
                         <w:rPr>
-                          <w:i/>
-                          <w:iCs/>
-                          <w:color w:val="FF0000"/>
+                          <w:b/>
+                          <w:bCs/>
                           <w:sz w:val="18"/>
                           <w:szCs w:val="18"/>
                         </w:rPr>
                       </w:pPr>
                       <w:r>
                         <w:rPr>
-                          <w:i/>
-                          <w:iCs/>
-                          <w:color w:val="FF0000"/>
-                          <w:sz w:val="18"/>
-                          <w:szCs w:val="18"/>
-                        </w:rPr>
-                        <w:t>Create linked service to sql db</w:t>
+                          <w:sz w:val="18"/>
+                          <w:szCs w:val="18"/>
+                        </w:rPr>
+                        <w:t>-- test connection</w:t>
                       </w:r>
                     </w:p>
                     <w:p>
@@ -12176,21 +12144,23 @@
                           <w:sz w:val="18"/>
                           <w:szCs w:val="18"/>
                         </w:rPr>
-                        <w:t>(</w:t>
-                      </w:r>
-                      <w:r>
-                        <w:rPr>
-                          <w:sz w:val="18"/>
-                          <w:szCs w:val="18"/>
-                        </w:rPr>
-                        <w:t>use subscription details from ADLS setup</w:t>
-                      </w:r>
-                      <w:r>
-                        <w:rPr>
-                          <w:sz w:val="18"/>
-                          <w:szCs w:val="18"/>
-                        </w:rPr>
-                        <w:t>)</w:t>
+                        <w:t>Manage &gt; Linked Services &gt; New</w:t>
+                      </w:r>
+                      <w:r>
+                        <w:rPr>
+                          <w:b/>
+                          <w:bCs/>
+                          <w:sz w:val="18"/>
+                          <w:szCs w:val="18"/>
+                        </w:rPr>
+                        <w:t xml:space="preserve"> </w:t>
+                      </w:r>
+                      <w:r>
+                        <w:rPr>
+                          <w:sz w:val="18"/>
+                          <w:szCs w:val="18"/>
+                        </w:rPr>
+                        <w:t>&gt; Azure Data Lake Storage Gen2</w:t>
                       </w:r>
                     </w:p>
                     <w:p>
@@ -12215,127 +12185,6 @@
                       <w:pPr>
                         <w:spacing w:after="0"/>
                         <w:rPr>
-                          <w:b/>
-                          <w:bCs/>
-                          <w:sz w:val="18"/>
-                          <w:szCs w:val="18"/>
-                        </w:rPr>
-                      </w:pPr>
-                    </w:p>
-                    <w:p>
-                      <w:pPr>
-                        <w:spacing w:after="0"/>
-                        <w:rPr>
-                          <w:sz w:val="18"/>
-                          <w:szCs w:val="18"/>
-                        </w:rPr>
-                      </w:pPr>
-                      <w:r>
-                        <w:rPr>
-                          <w:sz w:val="18"/>
-                          <w:szCs w:val="18"/>
-                        </w:rPr>
-                        <w:t>Manage &gt; Linked Services &gt; New</w:t>
-                      </w:r>
-                      <w:r>
-                        <w:rPr>
-                          <w:b/>
-                          <w:bCs/>
-                          <w:sz w:val="18"/>
-                          <w:szCs w:val="18"/>
-                        </w:rPr>
-                        <w:t xml:space="preserve"> </w:t>
-                      </w:r>
-                      <w:r>
-                        <w:rPr>
-                          <w:sz w:val="18"/>
-                          <w:szCs w:val="18"/>
-                        </w:rPr>
-                        <w:t xml:space="preserve">&gt; Azure </w:t>
-                      </w:r>
-                      <w:r>
-                        <w:rPr>
-                          <w:sz w:val="18"/>
-                          <w:szCs w:val="18"/>
-                        </w:rPr>
-                        <w:t>Data Lake Storage Gen2</w:t>
-                      </w:r>
-                    </w:p>
-                    <w:p>
-                      <w:pPr>
-                        <w:spacing w:after="0"/>
-                        <w:rPr>
-                          <w:b/>
-                          <w:bCs/>
-                          <w:sz w:val="18"/>
-                          <w:szCs w:val="18"/>
-                        </w:rPr>
-                      </w:pPr>
-                      <w:r>
-                        <w:rPr>
-                          <w:i/>
-                          <w:iCs/>
-                          <w:color w:val="FF0000"/>
-                          <w:sz w:val="18"/>
-                          <w:szCs w:val="18"/>
-                        </w:rPr>
-                        <w:t>Create linked service to storage account</w:t>
-                      </w:r>
-                    </w:p>
-                    <w:p>
-                      <w:pPr>
-                        <w:spacing w:after="0"/>
-                        <w:rPr>
-                          <w:b/>
-                          <w:bCs/>
-                          <w:sz w:val="18"/>
-                          <w:szCs w:val="18"/>
-                        </w:rPr>
-                      </w:pPr>
-                      <w:r>
-                        <w:rPr>
-                          <w:sz w:val="18"/>
-                          <w:szCs w:val="18"/>
-                        </w:rPr>
-                        <w:t>(</w:t>
-                      </w:r>
-                      <w:r>
-                        <w:rPr>
-                          <w:sz w:val="18"/>
-                          <w:szCs w:val="18"/>
-                        </w:rPr>
-                        <w:t>use subscription details from ADLS setup</w:t>
-                      </w:r>
-                      <w:r>
-                        <w:rPr>
-                          <w:sz w:val="18"/>
-                          <w:szCs w:val="18"/>
-                        </w:rPr>
-                        <w:t>)</w:t>
-                      </w:r>
-                    </w:p>
-                    <w:p>
-                      <w:pPr>
-                        <w:spacing w:after="0"/>
-                        <w:rPr>
-                          <w:b/>
-                          <w:bCs/>
-                          <w:sz w:val="18"/>
-                          <w:szCs w:val="18"/>
-                        </w:rPr>
-                      </w:pPr>
-                      <w:r>
-                        <w:rPr>
-                          <w:sz w:val="18"/>
-                          <w:szCs w:val="18"/>
-                        </w:rPr>
-                        <w:t>-- test connection</w:t>
-                      </w:r>
-                    </w:p>
-                    <w:p>
-                      <w:pPr>
-                        <w:spacing w:after="0"/>
-                        <w:rPr>
                           <w:sz w:val="18"/>
                           <w:szCs w:val="18"/>
                         </w:rPr>
@@ -12343,7 +12192,7 @@
                     </w:p>
                   </w:txbxContent>
                 </v:textbox>
-                <w10:wrap anchorx="margin"/>
+                <w10:wrap anchorx="page"/>
               </v:shape>
             </w:pict>
           </mc:Fallback>
@@ -12369,57 +12218,102 @@
       <w:pPr>
         <w:spacing w:after="0"/>
       </w:pPr>
-    </w:p>
-    <w:p>
-      <w:pPr>
-        <w:spacing w:after="0"/>
-      </w:pPr>
-    </w:p>
-    <w:p>
-      <w:pPr>
-        <w:spacing w:after="0"/>
-      </w:pPr>
-    </w:p>
-    <w:p>
-      <w:pPr>
-        <w:spacing w:after="0"/>
-      </w:pPr>
-    </w:p>
-    <w:p>
-      <w:pPr>
-        <w:spacing w:after="0"/>
-      </w:pPr>
-    </w:p>
-    <w:p>
-      <w:pPr>
-        <w:spacing w:after="0"/>
-      </w:pPr>
-    </w:p>
-    <w:p>
-      <w:pPr>
-        <w:spacing w:after="0"/>
-      </w:pPr>
-    </w:p>
-    <w:p>
-      <w:pPr>
-        <w:spacing w:after="0"/>
-      </w:pPr>
-      <w:r>
+      <w:r>
+        <w:rPr>
+          <w:noProof/>
+          <w:sz w:val="18"/>
+          <w:szCs w:val="18"/>
+        </w:rPr>
+        <w:drawing>
+          <wp:anchor distT="0" distB="0" distL="114300" distR="114300" simplePos="0" relativeHeight="251870208" behindDoc="1" locked="0" layoutInCell="1" allowOverlap="1" wp14:anchorId="6592FA16" wp14:editId="6D8484FF">
+            <wp:simplePos x="0" y="0"/>
+            <wp:positionH relativeFrom="column">
+              <wp:posOffset>4603115</wp:posOffset>
+            </wp:positionH>
+            <wp:positionV relativeFrom="paragraph">
+              <wp:posOffset>90805</wp:posOffset>
+            </wp:positionV>
+            <wp:extent cx="228600" cy="295275"/>
+            <wp:effectExtent l="0" t="0" r="0" b="9525"/>
+            <wp:wrapTight wrapText="bothSides">
+              <wp:wrapPolygon edited="0">
+                <wp:start x="0" y="0"/>
+                <wp:lineTo x="0" y="20903"/>
+                <wp:lineTo x="19800" y="20903"/>
+                <wp:lineTo x="19800" y="0"/>
+                <wp:lineTo x="0" y="0"/>
+              </wp:wrapPolygon>
+            </wp:wrapTight>
+            <wp:docPr id="54" name="Picture 54" descr="Icon&#10;&#10;Description automatically generated"/>
+            <wp:cNvGraphicFramePr>
+              <a:graphicFrameLocks xmlns:a="http://schemas.openxmlformats.org/drawingml/2006/main" noChangeAspect="1"/>
+            </wp:cNvGraphicFramePr>
+            <a:graphic xmlns:a="http://schemas.openxmlformats.org/drawingml/2006/main">
+              <a:graphicData uri="http://schemas.openxmlformats.org/drawingml/2006/picture">
+                <pic:pic xmlns:pic="http://schemas.openxmlformats.org/drawingml/2006/picture">
+                  <pic:nvPicPr>
+                    <pic:cNvPr id="49" name="datalake.png"/>
+                    <pic:cNvPicPr/>
+                  </pic:nvPicPr>
+                  <pic:blipFill rotWithShape="1">
+                    <a:blip r:embed="rId46" cstate="print">
+                      <a:extLst>
+                        <a:ext uri="{28A0092B-C50C-407E-A947-70E740481C1C}">
+                          <a14:useLocalDpi xmlns:a14="http://schemas.microsoft.com/office/drawing/2010/main" val="0"/>
+                        </a:ext>
+                      </a:extLst>
+                    </a:blip>
+                    <a:srcRect l="29527" r="29714"/>
+                    <a:stretch/>
+                  </pic:blipFill>
+                  <pic:spPr bwMode="auto">
+                    <a:xfrm>
+                      <a:off x="0" y="0"/>
+                      <a:ext cx="228600" cy="295275"/>
+                    </a:xfrm>
+                    <a:prstGeom prst="rect">
+                      <a:avLst/>
+                    </a:prstGeom>
+                    <a:ln>
+                      <a:noFill/>
+                    </a:ln>
+                    <a:extLst>
+                      <a:ext uri="{53640926-AAD7-44D8-BBD7-CCE9431645EC}">
+                        <a14:shadowObscured xmlns:a14="http://schemas.microsoft.com/office/drawing/2010/main"/>
+                      </a:ext>
+                    </a:extLst>
+                  </pic:spPr>
+                </pic:pic>
+              </a:graphicData>
+            </a:graphic>
+            <wp14:sizeRelH relativeFrom="margin">
+              <wp14:pctWidth>0</wp14:pctWidth>
+            </wp14:sizeRelH>
+            <wp14:sizeRelV relativeFrom="margin">
+              <wp14:pctHeight>0</wp14:pctHeight>
+            </wp14:sizeRelV>
+          </wp:anchor>
+        </w:drawing>
+      </w:r>
+      <w:r>
+        <w:rPr>
+          <w:noProof/>
+        </w:rPr>
         <mc:AlternateContent>
           <mc:Choice Requires="wps">
             <w:drawing>
-              <wp:anchor distT="0" distB="0" distL="114300" distR="114300" simplePos="0" relativeHeight="251843584" behindDoc="0" locked="0" layoutInCell="1" allowOverlap="1" wp14:anchorId="4290BA96" wp14:editId="3B207546">
+              <wp:anchor distT="0" distB="0" distL="114300" distR="114300" simplePos="0" relativeHeight="251869184" behindDoc="0" locked="0" layoutInCell="1" allowOverlap="1" wp14:anchorId="6671C8AD" wp14:editId="7AC675EF">
                 <wp:simplePos x="0" y="0"/>
-                <wp:positionH relativeFrom="margin">
-                  <wp:posOffset>30480</wp:posOffset>
+                <wp:positionH relativeFrom="column">
+                  <wp:posOffset>4506414</wp:posOffset>
                 </wp:positionH>
                 <wp:positionV relativeFrom="paragraph">
-                  <wp:posOffset>8890</wp:posOffset>
+                  <wp:posOffset>27759</wp:posOffset>
                 </wp:positionV>
-                <wp:extent cx="3215640" cy="1112520"/>
-                <wp:effectExtent l="0" t="0" r="22860" b="11430"/>
+                <wp:extent cx="1164772" cy="457200"/>
+                <wp:effectExtent l="0" t="0" r="16510" b="19050"/>
                 <wp:wrapNone/>
-                <wp:docPr id="155" name="Text Box 155"/>
+                <wp:docPr id="53" name="Text Box 53"/>
                 <wp:cNvGraphicFramePr/>
                 <a:graphic xmlns:a="http://schemas.openxmlformats.org/drawingml/2006/main">
                   <a:graphicData uri="http://schemas.microsoft.com/office/word/2010/wordprocessingShape">
@@ -12428,7 +12322,7 @@
                       <wps:spPr>
                         <a:xfrm>
                           <a:off x="0" y="0"/>
-                          <a:ext cx="3215640" cy="1112520"/>
+                          <a:ext cx="1164772" cy="457200"/>
                         </a:xfrm>
                         <a:prstGeom prst="rect">
                           <a:avLst/>
@@ -12457,90 +12351,59 @@
                                 <w:sz w:val="18"/>
                                 <w:szCs w:val="18"/>
                               </w:rPr>
-                              <w:t>[</w:t>
-                            </w:r>
-                            <w:r>
-                              <w:rPr>
-                                <w:sz w:val="18"/>
-                                <w:szCs w:val="18"/>
-                              </w:rPr>
-                              <w:t>2</w:t>
-                            </w:r>
-                            <w:r>
-                              <w:rPr>
-                                <w:sz w:val="18"/>
-                                <w:szCs w:val="18"/>
-                              </w:rPr>
-                              <w:t>] Add datasets</w:t>
+                              <w:t xml:space="preserve">    </w:t>
                             </w:r>
                           </w:p>
                           <w:p>
                             <w:pPr>
                               <w:spacing w:after="0"/>
                               <w:rPr>
-                                <w:i/>
-                                <w:iCs/>
-                                <w:color w:val="FF0000"/>
                                 <w:sz w:val="18"/>
                                 <w:szCs w:val="18"/>
                               </w:rPr>
                             </w:pPr>
                             <w:r>
                               <w:rPr>
-                                <w:i/>
-                                <w:iCs/>
-                                <w:color w:val="FF0000"/>
-                                <w:sz w:val="18"/>
-                                <w:szCs w:val="18"/>
-                              </w:rPr>
-                              <w:t>You should have a table already created in your sql db</w:t>
+                                <w:sz w:val="18"/>
+                                <w:szCs w:val="18"/>
+                              </w:rPr>
+                              <w:t xml:space="preserve">     </w:t>
+                            </w:r>
+                            <w:r>
+                              <w:rPr>
+                                <w:sz w:val="18"/>
+                                <w:szCs w:val="18"/>
+                                <w:highlight w:val="lightGray"/>
+                              </w:rPr>
+                              <w:t>Images</w:t>
+                            </w:r>
+                            <w:r>
+                              <w:rPr>
+                                <w:sz w:val="18"/>
+                                <w:szCs w:val="18"/>
+                              </w:rPr>
+                              <w:t xml:space="preserve"> </w:t>
                             </w:r>
                           </w:p>
                           <w:p>
                             <w:pPr>
                               <w:spacing w:after="0"/>
+                              <w:ind w:left="720"/>
                               <w:rPr>
                                 <w:sz w:val="18"/>
                                 <w:szCs w:val="18"/>
                               </w:rPr>
                             </w:pPr>
-                            <w:r>
-                              <w:rPr>
-                                <w:sz w:val="18"/>
-                                <w:szCs w:val="18"/>
-                              </w:rPr>
-                              <w:t xml:space="preserve">-- </w:t>
-                            </w:r>
-                            <w:r>
-                              <w:rPr>
-                                <w:sz w:val="18"/>
-                                <w:szCs w:val="18"/>
-                              </w:rPr>
-                              <w:t>Add new dataset</w:t>
-                            </w:r>
                           </w:p>
                           <w:p>
                             <w:pPr>
                               <w:spacing w:after="0"/>
+                              <w:ind w:left="720"/>
                               <w:rPr>
                                 <w:sz w:val="18"/>
                                 <w:szCs w:val="18"/>
                               </w:rPr>
                             </w:pPr>
-                            <w:r>
-                              <w:rPr>
-                                <w:sz w:val="18"/>
-                                <w:szCs w:val="18"/>
-                              </w:rPr>
-                              <w:t xml:space="preserve">Author &gt; </w:t>
-                            </w:r>
-                            <w:r>
-                              <w:rPr>
-                                <w:sz w:val="18"/>
-                                <w:szCs w:val="18"/>
-                              </w:rPr>
-                              <w:t>Azure SQL Database</w:t>
-                            </w:r>
                           </w:p>
                           <w:p>
                             <w:pPr>
@@ -12550,66 +12413,6 @@
                                 <w:szCs w:val="18"/>
                               </w:rPr>
                             </w:pPr>
-                            <w:r>
-                              <w:rPr>
-                                <w:sz w:val="18"/>
-                                <w:szCs w:val="18"/>
-                              </w:rPr>
-                              <w:t xml:space="preserve">-- </w:t>
-                            </w:r>
-                            <w:r>
-                              <w:rPr>
-                                <w:sz w:val="18"/>
-                                <w:szCs w:val="18"/>
-                              </w:rPr>
-                              <w:t>Add new dataset</w:t>
-                            </w:r>
-                          </w:p>
-                          <w:p>
-                            <w:pPr>
-                              <w:spacing w:after="0"/>
-                              <w:rPr>
-                                <w:sz w:val="18"/>
-                                <w:szCs w:val="18"/>
-                              </w:rPr>
-                            </w:pPr>
-                            <w:r>
-                              <w:rPr>
-                                <w:sz w:val="18"/>
-                                <w:szCs w:val="18"/>
-                              </w:rPr>
-                              <w:t xml:space="preserve">Author &gt; </w:t>
-                            </w:r>
-                            <w:r>
-                              <w:rPr>
-                                <w:sz w:val="18"/>
-                                <w:szCs w:val="18"/>
-                              </w:rPr>
-                              <w:t xml:space="preserve">Azure </w:t>
-                            </w:r>
-                            <w:r>
-                              <w:rPr>
-                                <w:sz w:val="18"/>
-                                <w:szCs w:val="18"/>
-                              </w:rPr>
-                              <w:t>Data Lake Storage Gen2</w:t>
-                            </w:r>
-                          </w:p>
-                          <w:p>
-                            <w:pPr>
-                              <w:spacing w:after="0"/>
-                              <w:rPr>
-                                <w:sz w:val="18"/>
-                                <w:szCs w:val="18"/>
-                              </w:rPr>
-                            </w:pPr>
-                            <w:r>
-                              <w:rPr>
-                                <w:sz w:val="18"/>
-                                <w:szCs w:val="18"/>
-                              </w:rPr>
-                              <w:t xml:space="preserve"> </w:t>
-                            </w:r>
                           </w:p>
                         </w:txbxContent>
                       </wps:txbx>
@@ -12633,7 +12436,7 @@
           </mc:Choice>
           <mc:Fallback>
             <w:pict>
-              <v:shape w14:anchorId="4290BA96" id="Text Box 155" o:spid="_x0000_s1063" type="#_x0000_t202" style="position:absolute;margin-left:2.4pt;margin-top:.7pt;width:253.2pt;height:87.6pt;z-index:251843584;visibility:visible;mso-wrap-style:square;mso-width-percent:0;mso-height-percent:0;mso-wrap-distance-left:9pt;mso-wrap-distance-top:0;mso-wrap-distance-right:9pt;mso-wrap-distance-bottom:0;mso-position-horizontal:absolute;mso-position-horizontal-relative:margin;mso-position-vertical:absolute;mso-position-vertical-relative:text;mso-width-percent:0;mso-height-percent:0;mso-width-relative:margin;mso-height-relative:margin;v-text-anchor:top" o:gfxdata="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" fillcolor="white [3201]" strokeweight=".5pt">
+              <v:shape w14:anchorId="6671C8AD" id="Text Box 53" o:spid="_x0000_s1063" type="#_x0000_t202" style="position:absolute;margin-left:354.85pt;margin-top:2.2pt;width:91.7pt;height:36pt;z-index:251869184;visibility:visible;mso-wrap-style:square;mso-width-percent:0;mso-height-percent:0;mso-wrap-distance-left:9pt;mso-wrap-distance-top:0;mso-wrap-distance-right:9pt;mso-wrap-distance-bottom:0;mso-position-horizontal:absolute;mso-position-horizontal-relative:text;mso-position-vertical:absolute;mso-position-vertical-relative:text;mso-width-percent:0;mso-height-percent:0;mso-width-relative:margin;mso-height-relative:margin;v-text-anchor:top" o:gfxdata="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" fillcolor="white [3201]" strokeweight=".5pt">
                 <v:textbox>
                   <w:txbxContent>
                     <w:p>
@@ -12649,90 +12452,59 @@
                           <w:sz w:val="18"/>
                           <w:szCs w:val="18"/>
                         </w:rPr>
-                        <w:t>[</w:t>
-                      </w:r>
-                      <w:r>
-                        <w:rPr>
-                          <w:sz w:val="18"/>
-                          <w:szCs w:val="18"/>
-                        </w:rPr>
-                        <w:t>2</w:t>
-                      </w:r>
-                      <w:r>
-                        <w:rPr>
-                          <w:sz w:val="18"/>
-                          <w:szCs w:val="18"/>
-                        </w:rPr>
-                        <w:t>] Add datasets</w:t>
+                        <w:t xml:space="preserve">    </w:t>
                       </w:r>
                     </w:p>
                     <w:p>
                       <w:pPr>
                         <w:spacing w:after="0"/>
                         <w:rPr>
-                          <w:i/>
-                          <w:iCs/>
-                          <w:color w:val="FF0000"/>
                           <w:sz w:val="18"/>
                           <w:szCs w:val="18"/>
                         </w:rPr>
                       </w:pPr>
                       <w:r>
                         <w:rPr>
-                          <w:i/>
-                          <w:iCs/>
-                          <w:color w:val="FF0000"/>
-                          <w:sz w:val="18"/>
-                          <w:szCs w:val="18"/>
-                        </w:rPr>
-                        <w:t>You should have a table already created in your sql db</w:t>
+                          <w:sz w:val="18"/>
+                          <w:szCs w:val="18"/>
+                        </w:rPr>
+                        <w:t xml:space="preserve">     </w:t>
+                      </w:r>
+                      <w:r>
+                        <w:rPr>
+                          <w:sz w:val="18"/>
+                          <w:szCs w:val="18"/>
+                          <w:highlight w:val="lightGray"/>
+                        </w:rPr>
+                        <w:t>Images</w:t>
+                      </w:r>
+                      <w:r>
+                        <w:rPr>
+                          <w:sz w:val="18"/>
+                          <w:szCs w:val="18"/>
+                        </w:rPr>
+                        <w:t xml:space="preserve"> </w:t>
                       </w:r>
                     </w:p>
                     <w:p>
                       <w:pPr>
                         <w:spacing w:after="0"/>
+                        <w:ind w:left="720"/>
                         <w:rPr>
                           <w:sz w:val="18"/>
                           <w:szCs w:val="18"/>
                         </w:rPr>
                       </w:pPr>
-                      <w:r>
-                        <w:rPr>
-                          <w:sz w:val="18"/>
-                          <w:szCs w:val="18"/>
-                        </w:rPr>
-                        <w:t xml:space="preserve">-- </w:t>
-                      </w:r>
-                      <w:r>
-                        <w:rPr>
-                          <w:sz w:val="18"/>
-                          <w:szCs w:val="18"/>
-                        </w:rPr>
-                        <w:t>Add new dataset</w:t>
-                      </w:r>
                     </w:p>
                     <w:p>
                       <w:pPr>
                         <w:spacing w:after="0"/>
+                        <w:ind w:left="720"/>
                         <w:rPr>
                           <w:sz w:val="18"/>
                           <w:szCs w:val="18"/>
                         </w:rPr>
                       </w:pPr>
-                      <w:r>
-                        <w:rPr>
-                          <w:sz w:val="18"/>
-                          <w:szCs w:val="18"/>
-                        </w:rPr>
-                        <w:t xml:space="preserve">Author &gt; </w:t>
-                      </w:r>
-                      <w:r>
-                        <w:rPr>
-                          <w:sz w:val="18"/>
-                          <w:szCs w:val="18"/>
-                        </w:rPr>
-                        <w:t>Azure SQL Database</w:t>
-                      </w:r>
                     </w:p>
                     <w:p>
                       <w:pPr>
@@ -12742,121 +12514,134 @@
                           <w:szCs w:val="18"/>
                         </w:rPr>
                       </w:pPr>
-                      <w:r>
-                        <w:rPr>
-                          <w:sz w:val="18"/>
-                          <w:szCs w:val="18"/>
-                        </w:rPr>
-                        <w:t xml:space="preserve">-- </w:t>
-                      </w:r>
-                      <w:r>
-                        <w:rPr>
-                          <w:sz w:val="18"/>
-                          <w:szCs w:val="18"/>
-                        </w:rPr>
-                        <w:t>Add new dataset</w:t>
-                      </w:r>
-                    </w:p>
-                    <w:p>
-                      <w:pPr>
-                        <w:spacing w:after="0"/>
-                        <w:rPr>
-                          <w:sz w:val="18"/>
-                          <w:szCs w:val="18"/>
-                        </w:rPr>
-                      </w:pPr>
-                      <w:r>
-                        <w:rPr>
-                          <w:sz w:val="18"/>
-                          <w:szCs w:val="18"/>
-                        </w:rPr>
-                        <w:t xml:space="preserve">Author &gt; </w:t>
-                      </w:r>
-                      <w:r>
-                        <w:rPr>
-                          <w:sz w:val="18"/>
-                          <w:szCs w:val="18"/>
-                        </w:rPr>
-                        <w:t xml:space="preserve">Azure </w:t>
-                      </w:r>
-                      <w:r>
-                        <w:rPr>
-                          <w:sz w:val="18"/>
-                          <w:szCs w:val="18"/>
-                        </w:rPr>
-                        <w:t>Data Lake Storage Gen2</w:t>
-                      </w:r>
-                    </w:p>
-                    <w:p>
-                      <w:pPr>
-                        <w:spacing w:after="0"/>
-                        <w:rPr>
-                          <w:sz w:val="18"/>
-                          <w:szCs w:val="18"/>
-                        </w:rPr>
-                      </w:pPr>
-                      <w:r>
-                        <w:rPr>
-                          <w:sz w:val="18"/>
-                          <w:szCs w:val="18"/>
-                        </w:rPr>
-                        <w:t xml:space="preserve"> </w:t>
-                      </w:r>
                     </w:p>
                   </w:txbxContent>
                 </v:textbox>
+              </v:shape>
+            </w:pict>
+          </mc:Fallback>
+        </mc:AlternateContent>
+      </w:r>
+    </w:p>
+    <w:p>
+      <w:pPr>
+        <w:spacing w:after="0"/>
+      </w:pPr>
+    </w:p>
+    <w:p>
+      <w:pPr>
+        <w:spacing w:after="0"/>
+      </w:pPr>
+    </w:p>
+    <w:p>
+      <w:pPr>
+        <w:spacing w:after="0"/>
+      </w:pPr>
+      <w:r>
+        <w:rPr>
+          <w:noProof/>
+        </w:rPr>
+        <mc:AlternateContent>
+          <mc:Choice Requires="wps">
+            <w:drawing>
+              <wp:anchor distT="0" distB="0" distL="114300" distR="114300" simplePos="0" relativeHeight="251863040" behindDoc="0" locked="0" layoutInCell="1" allowOverlap="1" wp14:anchorId="37333B83" wp14:editId="70DE56FD">
+                <wp:simplePos x="0" y="0"/>
+                <wp:positionH relativeFrom="margin">
+                  <wp:posOffset>3548289</wp:posOffset>
+                </wp:positionH>
+                <wp:positionV relativeFrom="paragraph">
+                  <wp:posOffset>45085</wp:posOffset>
+                </wp:positionV>
+                <wp:extent cx="1571625" cy="933450"/>
+                <wp:effectExtent l="0" t="38100" r="66675" b="19050"/>
+                <wp:wrapNone/>
+                <wp:docPr id="45" name="Connector: Elbow 45"/>
+                <wp:cNvGraphicFramePr/>
+                <a:graphic xmlns:a="http://schemas.openxmlformats.org/drawingml/2006/main">
+                  <a:graphicData uri="http://schemas.microsoft.com/office/word/2010/wordprocessingShape">
+                    <wps:wsp>
+                      <wps:cNvCnPr/>
+                      <wps:spPr>
+                        <a:xfrm flipV="1">
+                          <a:off x="0" y="0"/>
+                          <a:ext cx="1571625" cy="933450"/>
+                        </a:xfrm>
+                        <a:prstGeom prst="bentConnector3">
+                          <a:avLst>
+                            <a:gd name="adj1" fmla="val 99494"/>
+                          </a:avLst>
+                        </a:prstGeom>
+                        <a:ln>
+                          <a:tailEnd type="triangle"/>
+                        </a:ln>
+                      </wps:spPr>
+                      <wps:style>
+                        <a:lnRef idx="1">
+                          <a:schemeClr val="dk1"/>
+                        </a:lnRef>
+                        <a:fillRef idx="0">
+                          <a:schemeClr val="dk1"/>
+                        </a:fillRef>
+                        <a:effectRef idx="0">
+                          <a:schemeClr val="dk1"/>
+                        </a:effectRef>
+                        <a:fontRef idx="minor">
+                          <a:schemeClr val="tx1"/>
+                        </a:fontRef>
+                      </wps:style>
+                      <wps:bodyPr/>
+                    </wps:wsp>
+                  </a:graphicData>
+                </a:graphic>
+                <wp14:sizeRelH relativeFrom="margin">
+                  <wp14:pctWidth>0</wp14:pctWidth>
+                </wp14:sizeRelH>
+                <wp14:sizeRelV relativeFrom="margin">
+                  <wp14:pctHeight>0</wp14:pctHeight>
+                </wp14:sizeRelV>
+              </wp:anchor>
+            </w:drawing>
+          </mc:Choice>
+          <mc:Fallback>
+            <w:pict>
+              <v:shapetype w14:anchorId="3B1E420E" id="_x0000_t34" coordsize="21600,21600" o:spt="34" o:oned="t" adj="10800" path="m,l@0,0@0,21600,21600,21600e" filled="f">
+                <v:stroke joinstyle="miter"/>
+                <v:formulas>
+                  <v:f eqn="val #0"/>
+                </v:formulas>
+                <v:path arrowok="t" fillok="f" o:connecttype="none"/>
+                <v:handles>
+                  <v:h position="#0,center"/>
+                </v:handles>
+                <o:lock v:ext="edit" shapetype="t"/>
+              </v:shapetype>
+              <v:shape id="Connector: Elbow 45" o:spid="_x0000_s1026" type="#_x0000_t34" style="position:absolute;margin-left:279.4pt;margin-top:3.55pt;width:123.75pt;height:73.5pt;flip:y;z-index:251863040;visibility:visible;mso-wrap-style:square;mso-width-percent:0;mso-height-percent:0;mso-wrap-distance-left:9pt;mso-wrap-distance-top:0;mso-wrap-distance-right:9pt;mso-wrap-distance-bottom:0;mso-position-horizontal:absolute;mso-position-horizontal-relative:margin;mso-position-vertical:absolute;mso-position-vertical-relative:text;mso-width-percent:0;mso-height-percent:0;mso-width-relative:margin;mso-height-relative:margin" o:gfxdata="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" adj="21491" strokecolor="black [3200]" strokeweight=".5pt">
+                <v:stroke endarrow="block"/>
                 <w10:wrap anchorx="margin"/>
               </v:shape>
             </w:pict>
           </mc:Fallback>
         </mc:AlternateContent>
       </w:r>
-    </w:p>
-    <w:p>
-      <w:pPr>
-        <w:spacing w:after="0"/>
-      </w:pPr>
-    </w:p>
-    <w:p>
-      <w:pPr>
-        <w:spacing w:after="0"/>
-      </w:pPr>
-    </w:p>
-    <w:p>
-      <w:pPr>
-        <w:spacing w:after="0"/>
-      </w:pPr>
-    </w:p>
-    <w:p>
-      <w:pPr>
-        <w:spacing w:after="0"/>
-      </w:pPr>
-    </w:p>
-    <w:p>
-      <w:pPr>
-        <w:spacing w:after="0"/>
-      </w:pPr>
-    </w:p>
-    <w:p>
-      <w:pPr>
-        <w:spacing w:after="0"/>
-      </w:pPr>
-      <w:r>
+      <w:r>
+        <w:rPr>
+          <w:noProof/>
+        </w:rPr>
         <mc:AlternateContent>
           <mc:Choice Requires="wps">
             <w:drawing>
-              <wp:anchor distT="0" distB="0" distL="114300" distR="114300" simplePos="0" relativeHeight="251841536" behindDoc="0" locked="0" layoutInCell="1" allowOverlap="1" wp14:anchorId="5BE38833" wp14:editId="641A023E">
+              <wp:anchor distT="0" distB="0" distL="114300" distR="114300" simplePos="0" relativeHeight="251843584" behindDoc="0" locked="0" layoutInCell="1" allowOverlap="1" wp14:anchorId="4290BA96" wp14:editId="23898A04">
                 <wp:simplePos x="0" y="0"/>
                 <wp:positionH relativeFrom="margin">
-                  <wp:posOffset>53340</wp:posOffset>
+                  <wp:align>left</wp:align>
                 </wp:positionH>
                 <wp:positionV relativeFrom="paragraph">
-                  <wp:posOffset>161290</wp:posOffset>
+                  <wp:posOffset>121376</wp:posOffset>
                 </wp:positionV>
-                <wp:extent cx="3185160" cy="792480"/>
-                <wp:effectExtent l="0" t="0" r="15240" b="26670"/>
+                <wp:extent cx="3526971" cy="1567543"/>
+                <wp:effectExtent l="0" t="0" r="16510" b="13970"/>
                 <wp:wrapNone/>
-                <wp:docPr id="154" name="Text Box 154"/>
+                <wp:docPr id="155" name="Text Box 155"/>
                 <wp:cNvGraphicFramePr/>
                 <a:graphic xmlns:a="http://schemas.openxmlformats.org/drawingml/2006/main">
                   <a:graphicData uri="http://schemas.microsoft.com/office/word/2010/wordprocessingShape">
@@ -12865,7 +12650,7 @@
                       <wps:spPr>
                         <a:xfrm>
                           <a:off x="0" y="0"/>
-                          <a:ext cx="3185160" cy="792480"/>
+                          <a:ext cx="3526971" cy="1567543"/>
                         </a:xfrm>
                         <a:prstGeom prst="rect">
                           <a:avLst/>
@@ -12884,6 +12669,7 @@
                           <w:p>
                             <w:pPr>
                               <w:spacing w:after="0"/>
+                              <w:ind w:left="720"/>
                               <w:rPr>
                                 <w:sz w:val="18"/>
                                 <w:szCs w:val="18"/>
@@ -12894,23 +12680,62 @@
                                 <w:sz w:val="18"/>
                                 <w:szCs w:val="18"/>
                               </w:rPr>
-                              <w:t>[3] Create data Pipeline</w:t>
+                              <w:t>Author and Monitor Data Factory</w:t>
+                            </w:r>
+                            <w:r>
+                              <w:rPr>
+                                <w:sz w:val="18"/>
+                                <w:szCs w:val="18"/>
+                              </w:rPr>
+                              <w:t xml:space="preserve"> [</w:t>
+                            </w:r>
+                            <w:r>
+                              <w:rPr>
+                                <w:color w:val="4472C4" w:themeColor="accent1"/>
+                                <w:sz w:val="18"/>
+                                <w:szCs w:val="18"/>
+                              </w:rPr>
+                              <w:t>Azure</w:t>
+                            </w:r>
+                            <w:r>
+                              <w:rPr>
+                                <w:sz w:val="18"/>
+                                <w:szCs w:val="18"/>
+                              </w:rPr>
+                              <w:t>]</w:t>
                             </w:r>
                           </w:p>
                           <w:p>
                             <w:pPr>
                               <w:spacing w:after="0"/>
-                              <w:rPr>
+                              <w:ind w:left="720"/>
+                              <w:rPr>
+                                <w:i/>
+                                <w:iCs/>
+                                <w:color w:val="FF0000"/>
                                 <w:sz w:val="18"/>
                                 <w:szCs w:val="18"/>
                               </w:rPr>
                             </w:pPr>
                             <w:r>
                               <w:rPr>
-                                <w:sz w:val="18"/>
-                                <w:szCs w:val="18"/>
-                              </w:rPr>
-                              <w:t>-- Create “copy data” activity</w:t>
+                                <w:i/>
+                                <w:iCs/>
+                                <w:color w:val="FF0000"/>
+                                <w:sz w:val="18"/>
+                                <w:szCs w:val="18"/>
+                              </w:rPr>
+                              <w:t xml:space="preserve">NB: </w:t>
+                            </w:r>
+                            <w:r>
+                              <w:rPr>
+                                <w:i/>
+                                <w:iCs/>
+                                <w:color w:val="FF0000"/>
+                                <w:sz w:val="18"/>
+                                <w:szCs w:val="18"/>
+                              </w:rPr>
+                              <w:t>This can have issues. Try using incognito mode in your browser</w:t>
                             </w:r>
                           </w:p>
                           <w:p>
@@ -12921,20 +12746,6 @@
                                 <w:szCs w:val="18"/>
                               </w:rPr>
                             </w:pPr>
-                            <w:r>
-                              <w:rPr>
-                                <w:sz w:val="18"/>
-                                <w:szCs w:val="18"/>
-                              </w:rPr>
-                              <w:t xml:space="preserve">-- </w:t>
-                            </w:r>
-                            <w:r>
-                              <w:rPr>
-                                <w:sz w:val="18"/>
-                                <w:szCs w:val="18"/>
-                              </w:rPr>
-                              <w:t>Map between source and destination</w:t>
-                            </w:r>
                           </w:p>
                           <w:p>
                             <w:pPr>
@@ -12949,7 +12760,180 @@
                                 <w:sz w:val="18"/>
                                 <w:szCs w:val="18"/>
                               </w:rPr>
-                              <w:t>-- Trigger pipeline</w:t>
+                              <w:t>[</w:t>
+                            </w:r>
+                            <w:r>
+                              <w:rPr>
+                                <w:sz w:val="18"/>
+                                <w:szCs w:val="18"/>
+                              </w:rPr>
+                              <w:t>2</w:t>
+                            </w:r>
+                            <w:r>
+                              <w:rPr>
+                                <w:sz w:val="18"/>
+                                <w:szCs w:val="18"/>
+                              </w:rPr>
+                              <w:t>] Add datasets</w:t>
+                            </w:r>
+                          </w:p>
+                          <w:p>
+                            <w:pPr>
+                              <w:spacing w:after="0"/>
+                              <w:rPr>
+                                <w:i/>
+                                <w:iCs/>
+                                <w:color w:val="FF0000"/>
+                                <w:sz w:val="18"/>
+                                <w:szCs w:val="18"/>
+                              </w:rPr>
+                            </w:pPr>
+                            <w:r>
+                              <w:rPr>
+                                <w:i/>
+                                <w:iCs/>
+                                <w:color w:val="FF0000"/>
+                                <w:sz w:val="18"/>
+                                <w:szCs w:val="18"/>
+                              </w:rPr>
+                              <w:t>You should have a table already created in your</w:t>
+                            </w:r>
+                            <w:r>
+                              <w:rPr>
+                                <w:i/>
+                                <w:iCs/>
+                                <w:color w:val="FF0000"/>
+                                <w:sz w:val="18"/>
+                                <w:szCs w:val="18"/>
+                              </w:rPr>
+                              <w:t xml:space="preserve"> </w:t>
+                            </w:r>
+                            <w:proofErr w:type="spellStart"/>
+                            <w:r>
+                              <w:rPr>
+                                <w:i/>
+                                <w:iCs/>
+                                <w:color w:val="FF0000"/>
+                                <w:sz w:val="18"/>
+                                <w:szCs w:val="18"/>
+                              </w:rPr>
+                              <w:t>db</w:t>
+                            </w:r>
+                            <w:proofErr w:type="spellEnd"/>
+                          </w:p>
+                          <w:p>
+                            <w:pPr>
+                              <w:spacing w:after="0"/>
+                              <w:rPr>
+                                <w:sz w:val="18"/>
+                                <w:szCs w:val="18"/>
+                              </w:rPr>
+                            </w:pPr>
+                            <w:r>
+                              <w:rPr>
+                                <w:sz w:val="18"/>
+                                <w:szCs w:val="18"/>
+                              </w:rPr>
+                              <w:t xml:space="preserve">-- </w:t>
+                            </w:r>
+                            <w:r>
+                              <w:rPr>
+                                <w:sz w:val="18"/>
+                                <w:szCs w:val="18"/>
+                              </w:rPr>
+                              <w:t>Add new dataset</w:t>
+                            </w:r>
+                          </w:p>
+                          <w:p>
+                            <w:pPr>
+                              <w:spacing w:after="0"/>
+                              <w:rPr>
+                                <w:sz w:val="18"/>
+                                <w:szCs w:val="18"/>
+                              </w:rPr>
+                            </w:pPr>
+                            <w:r>
+                              <w:rPr>
+                                <w:sz w:val="18"/>
+                                <w:szCs w:val="18"/>
+                              </w:rPr>
+                              <w:t xml:space="preserve">Author &gt; </w:t>
+                            </w:r>
+                            <w:r>
+                              <w:rPr>
+                                <w:sz w:val="18"/>
+                                <w:szCs w:val="18"/>
+                              </w:rPr>
+                              <w:t>Azure SQL Database</w:t>
+                            </w:r>
+                          </w:p>
+                          <w:p>
+                            <w:pPr>
+                              <w:spacing w:after="0"/>
+                              <w:rPr>
+                                <w:sz w:val="18"/>
+                                <w:szCs w:val="18"/>
+                              </w:rPr>
+                            </w:pPr>
+                            <w:r>
+                              <w:rPr>
+                                <w:sz w:val="18"/>
+                                <w:szCs w:val="18"/>
+                              </w:rPr>
+                              <w:t xml:space="preserve">-- </w:t>
+                            </w:r>
+                            <w:r>
+                              <w:rPr>
+                                <w:sz w:val="18"/>
+                                <w:szCs w:val="18"/>
+                              </w:rPr>
+                              <w:t>Add new dataset</w:t>
+                            </w:r>
+                          </w:p>
+                          <w:p>
+                            <w:pPr>
+                              <w:spacing w:after="0"/>
+                              <w:rPr>
+                                <w:sz w:val="18"/>
+                                <w:szCs w:val="18"/>
+                              </w:rPr>
+                            </w:pPr>
+                            <w:r>
+                              <w:rPr>
+                                <w:sz w:val="18"/>
+                                <w:szCs w:val="18"/>
+                              </w:rPr>
+                              <w:t xml:space="preserve">Author &gt; </w:t>
+                            </w:r>
+                            <w:r>
+                              <w:rPr>
+                                <w:sz w:val="18"/>
+                                <w:szCs w:val="18"/>
+                              </w:rPr>
+                              <w:t xml:space="preserve">Azure </w:t>
+                            </w:r>
+                            <w:r>
+                              <w:rPr>
+                                <w:sz w:val="18"/>
+                                <w:szCs w:val="18"/>
+                              </w:rPr>
+                              <w:t>Data Lake Storage Gen2</w:t>
+                            </w:r>
+                          </w:p>
+                          <w:p>
+                            <w:pPr>
+                              <w:spacing w:after="0"/>
+                              <w:rPr>
+                                <w:sz w:val="18"/>
+                                <w:szCs w:val="18"/>
+                              </w:rPr>
+                            </w:pPr>
+                            <w:r>
+                              <w:rPr>
+                                <w:sz w:val="18"/>
+                                <w:szCs w:val="18"/>
+                              </w:rPr>
+                              <w:t xml:space="preserve"> </w:t>
                             </w:r>
                           </w:p>
                         </w:txbxContent>
@@ -12974,12 +12958,13 @@
           </mc:Choice>
           <mc:Fallback>
             <w:pict>
-              <v:shape w14:anchorId="5BE38833" id="Text Box 154" o:spid="_x0000_s1064" type="#_x0000_t202" style="position:absolute;margin-left:4.2pt;margin-top:12.7pt;width:250.8pt;height:62.4pt;z-index:251841536;visibility:visible;mso-wrap-style:square;mso-width-percent:0;mso-height-percent:0;mso-wrap-distance-left:9pt;mso-wrap-distance-top:0;mso-wrap-distance-right:9pt;mso-wrap-distance-bottom:0;mso-position-horizontal:absolute;mso-position-horizontal-relative:margin;mso-position-vertical:absolute;mso-position-vertical-relative:text;mso-width-percent:0;mso-height-percent:0;mso-width-relative:margin;mso-height-relative:margin;v-text-anchor:top" o:gfxdata="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" fillcolor="white [3201]" strokeweight=".5pt">
+              <v:shape w14:anchorId="4290BA96" id="Text Box 155" o:spid="_x0000_s1064" type="#_x0000_t202" style="position:absolute;margin-left:0;margin-top:9.55pt;width:277.7pt;height:123.45pt;z-index:251843584;visibility:visible;mso-wrap-style:square;mso-width-percent:0;mso-height-percent:0;mso-wrap-distance-left:9pt;mso-wrap-distance-top:0;mso-wrap-distance-right:9pt;mso-wrap-distance-bottom:0;mso-position-horizontal:left;mso-position-horizontal-relative:margin;mso-position-vertical:absolute;mso-position-vertical-relative:text;mso-width-percent:0;mso-height-percent:0;mso-width-relative:margin;mso-height-relative:margin;v-text-anchor:top" o:gfxdata="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" fillcolor="white [3201]" strokeweight=".5pt">
                 <v:textbox>
                   <w:txbxContent>
                     <w:p>
                       <w:pPr>
                         <w:spacing w:after="0"/>
+                        <w:ind w:left="720"/>
                         <w:rPr>
                           <w:sz w:val="18"/>
                           <w:szCs w:val="18"/>
@@ -12990,23 +12975,62 @@
                           <w:sz w:val="18"/>
                           <w:szCs w:val="18"/>
                         </w:rPr>
-                        <w:t>[3] Create data Pipeline</w:t>
+                        <w:t>Author and Monitor Data Factory</w:t>
+                      </w:r>
+                      <w:r>
+                        <w:rPr>
+                          <w:sz w:val="18"/>
+                          <w:szCs w:val="18"/>
+                        </w:rPr>
+                        <w:t xml:space="preserve"> [</w:t>
+                      </w:r>
+                      <w:r>
+                        <w:rPr>
+                          <w:color w:val="4472C4" w:themeColor="accent1"/>
+                          <w:sz w:val="18"/>
+                          <w:szCs w:val="18"/>
+                        </w:rPr>
+                        <w:t>Azure</w:t>
+                      </w:r>
+                      <w:r>
+                        <w:rPr>
+                          <w:sz w:val="18"/>
+                          <w:szCs w:val="18"/>
+                        </w:rPr>
+                        <w:t>]</w:t>
                       </w:r>
                     </w:p>
                     <w:p>
                       <w:pPr>
                         <w:spacing w:after="0"/>
-                        <w:rPr>
+                        <w:ind w:left="720"/>
+                        <w:rPr>
+                          <w:i/>
+                          <w:iCs/>
+                          <w:color w:val="FF0000"/>
                           <w:sz w:val="18"/>
                           <w:szCs w:val="18"/>
                         </w:rPr>
                       </w:pPr>
                       <w:r>
                         <w:rPr>
-                          <w:sz w:val="18"/>
-                          <w:szCs w:val="18"/>
-                        </w:rPr>
-                        <w:t>-- Create “copy data” activity</w:t>
+                          <w:i/>
+                          <w:iCs/>
+                          <w:color w:val="FF0000"/>
+                          <w:sz w:val="18"/>
+                          <w:szCs w:val="18"/>
+                        </w:rPr>
+                        <w:t xml:space="preserve">NB: </w:t>
+                      </w:r>
+                      <w:r>
+                        <w:rPr>
+                          <w:i/>
+                          <w:iCs/>
+                          <w:color w:val="FF0000"/>
+                          <w:sz w:val="18"/>
+                          <w:szCs w:val="18"/>
+                        </w:rPr>
+                        <w:t>This can have issues. Try using incognito mode in your browser</w:t>
                       </w:r>
                     </w:p>
                     <w:p>
@@ -13017,20 +13041,6 @@
                           <w:szCs w:val="18"/>
                         </w:rPr>
                       </w:pPr>
-                      <w:r>
-                        <w:rPr>
-                          <w:sz w:val="18"/>
-                          <w:szCs w:val="18"/>
-                        </w:rPr>
-                        <w:t xml:space="preserve">-- </w:t>
-                      </w:r>
-                      <w:r>
-                        <w:rPr>
-                          <w:sz w:val="18"/>
-                          <w:szCs w:val="18"/>
-                        </w:rPr>
-                        <w:t>Map between source and destination</w:t>
-                      </w:r>
                     </w:p>
                     <w:p>
                       <w:pPr>
@@ -13045,7 +13055,180 @@
                           <w:sz w:val="18"/>
                           <w:szCs w:val="18"/>
                         </w:rPr>
-                        <w:t>-- Trigger pipeline</w:t>
+                        <w:t>[</w:t>
+                      </w:r>
+                      <w:r>
+                        <w:rPr>
+                          <w:sz w:val="18"/>
+                          <w:szCs w:val="18"/>
+                        </w:rPr>
+                        <w:t>2</w:t>
+                      </w:r>
+                      <w:r>
+                        <w:rPr>
+                          <w:sz w:val="18"/>
+                          <w:szCs w:val="18"/>
+                        </w:rPr>
+                        <w:t>] Add datasets</w:t>
+                      </w:r>
+                    </w:p>
+                    <w:p>
+                      <w:pPr>
+                        <w:spacing w:after="0"/>
+                        <w:rPr>
+                          <w:i/>
+                          <w:iCs/>
+                          <w:color w:val="FF0000"/>
+                          <w:sz w:val="18"/>
+                          <w:szCs w:val="18"/>
+                        </w:rPr>
+                      </w:pPr>
+                      <w:r>
+                        <w:rPr>
+                          <w:i/>
+                          <w:iCs/>
+                          <w:color w:val="FF0000"/>
+                          <w:sz w:val="18"/>
+                          <w:szCs w:val="18"/>
+                        </w:rPr>
+                        <w:t>You should have a table already created in your</w:t>
+                      </w:r>
+                      <w:r>
+                        <w:rPr>
+                          <w:i/>
+                          <w:iCs/>
+                          <w:color w:val="FF0000"/>
+                          <w:sz w:val="18"/>
+                          <w:szCs w:val="18"/>
+                        </w:rPr>
+                        <w:t xml:space="preserve"> </w:t>
+                      </w:r>
+                      <w:proofErr w:type="spellStart"/>
+                      <w:r>
+                        <w:rPr>
+                          <w:i/>
+                          <w:iCs/>
+                          <w:color w:val="FF0000"/>
+                          <w:sz w:val="18"/>
+                          <w:szCs w:val="18"/>
+                        </w:rPr>
+                        <w:t>db</w:t>
+                      </w:r>
+                      <w:proofErr w:type="spellEnd"/>
+                    </w:p>
+                    <w:p>
+                      <w:pPr>
+                        <w:spacing w:after="0"/>
+                        <w:rPr>
+                          <w:sz w:val="18"/>
+                          <w:szCs w:val="18"/>
+                        </w:rPr>
+                      </w:pPr>
+                      <w:r>
+                        <w:rPr>
+                          <w:sz w:val="18"/>
+                          <w:szCs w:val="18"/>
+                        </w:rPr>
+                        <w:t xml:space="preserve">-- </w:t>
+                      </w:r>
+                      <w:r>
+                        <w:rPr>
+                          <w:sz w:val="18"/>
+                          <w:szCs w:val="18"/>
+                        </w:rPr>
+                        <w:t>Add new dataset</w:t>
+                      </w:r>
+                    </w:p>
+                    <w:p>
+                      <w:pPr>
+                        <w:spacing w:after="0"/>
+                        <w:rPr>
+                          <w:sz w:val="18"/>
+                          <w:szCs w:val="18"/>
+                        </w:rPr>
+                      </w:pPr>
+                      <w:r>
+                        <w:rPr>
+                          <w:sz w:val="18"/>
+                          <w:szCs w:val="18"/>
+                        </w:rPr>
+                        <w:t xml:space="preserve">Author &gt; </w:t>
+                      </w:r>
+                      <w:r>
+                        <w:rPr>
+                          <w:sz w:val="18"/>
+                          <w:szCs w:val="18"/>
+                        </w:rPr>
+                        <w:t>Azure SQL Database</w:t>
+                      </w:r>
+                    </w:p>
+                    <w:p>
+                      <w:pPr>
+                        <w:spacing w:after="0"/>
+                        <w:rPr>
+                          <w:sz w:val="18"/>
+                          <w:szCs w:val="18"/>
+                        </w:rPr>
+                      </w:pPr>
+                      <w:r>
+                        <w:rPr>
+                          <w:sz w:val="18"/>
+                          <w:szCs w:val="18"/>
+                        </w:rPr>
+                        <w:t xml:space="preserve">-- </w:t>
+                      </w:r>
+                      <w:r>
+                        <w:rPr>
+                          <w:sz w:val="18"/>
+                          <w:szCs w:val="18"/>
+                        </w:rPr>
+                        <w:t>Add new dataset</w:t>
+                      </w:r>
+                    </w:p>
+                    <w:p>
+                      <w:pPr>
+                        <w:spacing w:after="0"/>
+                        <w:rPr>
+                          <w:sz w:val="18"/>
+                          <w:szCs w:val="18"/>
+                        </w:rPr>
+                      </w:pPr>
+                      <w:r>
+                        <w:rPr>
+                          <w:sz w:val="18"/>
+                          <w:szCs w:val="18"/>
+                        </w:rPr>
+                        <w:t xml:space="preserve">Author &gt; </w:t>
+                      </w:r>
+                      <w:r>
+                        <w:rPr>
+                          <w:sz w:val="18"/>
+                          <w:szCs w:val="18"/>
+                        </w:rPr>
+                        <w:t xml:space="preserve">Azure </w:t>
+                      </w:r>
+                      <w:r>
+                        <w:rPr>
+                          <w:sz w:val="18"/>
+                          <w:szCs w:val="18"/>
+                        </w:rPr>
+                        <w:t>Data Lake Storage Gen2</w:t>
+                      </w:r>
+                    </w:p>
+                    <w:p>
+                      <w:pPr>
+                        <w:spacing w:after="0"/>
+                        <w:rPr>
+                          <w:sz w:val="18"/>
+                          <w:szCs w:val="18"/>
+                        </w:rPr>
+                      </w:pPr>
+                      <w:r>
+                        <w:rPr>
+                          <w:sz w:val="18"/>
+                          <w:szCs w:val="18"/>
+                        </w:rPr>
+                        <w:t xml:space="preserve"> </w:t>
                       </w:r>
                     </w:p>
                   </w:txbxContent>
@@ -13061,25 +13244,374 @@
       <w:pPr>
         <w:spacing w:after="0"/>
       </w:pPr>
-    </w:p>
-    <w:p>
-      <w:pPr>
-        <w:spacing w:after="0"/>
-      </w:pPr>
-    </w:p>
-    <w:p>
-      <w:pPr>
-        <w:spacing w:after="0"/>
-      </w:pPr>
-    </w:p>
-    <w:p>
-      <w:pPr>
-        <w:spacing w:after="0"/>
-      </w:pPr>
-    </w:p>
-    <w:p>
-      <w:r>
-        <w:lastRenderedPageBreak/>
+      <w:bookmarkStart w:id="0" w:name="_GoBack"/>
+      <w:r>
+        <w:rPr>
+          <w:noProof/>
+        </w:rPr>
+        <w:drawing>
+          <wp:anchor distT="0" distB="0" distL="114300" distR="114300" simplePos="0" relativeHeight="251854848" behindDoc="0" locked="0" layoutInCell="1" allowOverlap="1" wp14:anchorId="74B48008" wp14:editId="598BCAF7">
+            <wp:simplePos x="0" y="0"/>
+            <wp:positionH relativeFrom="margin">
+              <wp:posOffset>97246</wp:posOffset>
+            </wp:positionH>
+            <wp:positionV relativeFrom="paragraph">
+              <wp:posOffset>58420</wp:posOffset>
+            </wp:positionV>
+            <wp:extent cx="228600" cy="228600"/>
+            <wp:effectExtent l="0" t="0" r="0" b="0"/>
+            <wp:wrapNone/>
+            <wp:docPr id="10" name="Picture 10" descr="Icon&#10;&#10;Description automatically generated"/>
+            <wp:cNvGraphicFramePr>
+              <a:graphicFrameLocks xmlns:a="http://schemas.openxmlformats.org/drawingml/2006/main" noChangeAspect="1"/>
+            </wp:cNvGraphicFramePr>
+            <a:graphic xmlns:a="http://schemas.openxmlformats.org/drawingml/2006/main">
+              <a:graphicData uri="http://schemas.openxmlformats.org/drawingml/2006/picture">
+                <pic:pic xmlns:pic="http://schemas.openxmlformats.org/drawingml/2006/picture">
+                  <pic:nvPicPr>
+                    <pic:cNvPr id="46" name="Picture 46" descr="Icon&#10;&#10;Description automatically generated"/>
+                    <pic:cNvPicPr>
+                      <a:picLocks noChangeAspect="1"/>
+                    </pic:cNvPicPr>
+                  </pic:nvPicPr>
+                  <pic:blipFill>
+                    <a:blip r:embed="rId9" cstate="print">
+                      <a:extLst>
+                        <a:ext uri="{28A0092B-C50C-407E-A947-70E740481C1C}">
+                          <a14:useLocalDpi xmlns:a14="http://schemas.microsoft.com/office/drawing/2010/main" val="0"/>
+                        </a:ext>
+                      </a:extLst>
+                    </a:blip>
+                    <a:stretch>
+                      <a:fillRect/>
+                    </a:stretch>
+                  </pic:blipFill>
+                  <pic:spPr>
+                    <a:xfrm>
+                      <a:off x="0" y="0"/>
+                      <a:ext cx="228600" cy="228600"/>
+                    </a:xfrm>
+                    <a:prstGeom prst="rect">
+                      <a:avLst/>
+                    </a:prstGeom>
+                  </pic:spPr>
+                </pic:pic>
+              </a:graphicData>
+            </a:graphic>
+            <wp14:sizeRelH relativeFrom="margin">
+              <wp14:pctWidth>0</wp14:pctWidth>
+            </wp14:sizeRelH>
+            <wp14:sizeRelV relativeFrom="margin">
+              <wp14:pctHeight>0</wp14:pctHeight>
+            </wp14:sizeRelV>
+          </wp:anchor>
+        </w:drawing>
+      </w:r>
+      <w:bookmarkEnd w:id="0"/>
+    </w:p>
+    <w:p>
+      <w:pPr>
+        <w:spacing w:after="0"/>
+      </w:pPr>
+    </w:p>
+    <w:p>
+      <w:pPr>
+        <w:spacing w:after="0"/>
+      </w:pPr>
+    </w:p>
+    <w:p>
+      <w:pPr>
+        <w:spacing w:after="0"/>
+      </w:pPr>
+    </w:p>
+    <w:p>
+      <w:pPr>
+        <w:spacing w:after="0"/>
+      </w:pPr>
+    </w:p>
+    <w:p>
+      <w:pPr>
+        <w:spacing w:after="0"/>
+      </w:pPr>
+      <w:r>
+        <w:rPr>
+          <w:noProof/>
+        </w:rPr>
+        <mc:AlternateContent>
+          <mc:Choice Requires="wps">
+            <w:drawing>
+              <wp:anchor distT="0" distB="0" distL="114300" distR="114300" simplePos="0" relativeHeight="251841536" behindDoc="0" locked="0" layoutInCell="1" allowOverlap="1" wp14:anchorId="5BE38833" wp14:editId="19BD8097">
+                <wp:simplePos x="0" y="0"/>
+                <wp:positionH relativeFrom="margin">
+                  <wp:posOffset>3700326</wp:posOffset>
+                </wp:positionH>
+                <wp:positionV relativeFrom="paragraph">
+                  <wp:posOffset>92529</wp:posOffset>
+                </wp:positionV>
+                <wp:extent cx="2590800" cy="792480"/>
+                <wp:effectExtent l="0" t="0" r="0" b="7620"/>
+                <wp:wrapNone/>
+                <wp:docPr id="154" name="Text Box 154"/>
+                <wp:cNvGraphicFramePr/>
+                <a:graphic xmlns:a="http://schemas.openxmlformats.org/drawingml/2006/main">
+                  <a:graphicData uri="http://schemas.microsoft.com/office/word/2010/wordprocessingShape">
+                    <wps:wsp>
+                      <wps:cNvSpPr txBox="1"/>
+                      <wps:spPr>
+                        <a:xfrm>
+                          <a:off x="0" y="0"/>
+                          <a:ext cx="2590800" cy="792480"/>
+                        </a:xfrm>
+                        <a:prstGeom prst="rect">
+                          <a:avLst/>
+                        </a:prstGeom>
+                        <a:solidFill>
+                          <a:schemeClr val="lt1"/>
+                        </a:solidFill>
+                        <a:ln w="6350">
+                          <a:noFill/>
+                        </a:ln>
+                      </wps:spPr>
+                      <wps:txbx>
+                        <w:txbxContent>
+                          <w:p>
+                            <w:pPr>
+                              <w:spacing w:after="0"/>
+                              <w:rPr>
+                                <w:sz w:val="18"/>
+                                <w:szCs w:val="18"/>
+                              </w:rPr>
+                            </w:pPr>
+                            <w:r>
+                              <w:rPr>
+                                <w:sz w:val="18"/>
+                                <w:szCs w:val="18"/>
+                              </w:rPr>
+                              <w:t>[3] Create data Pipeline</w:t>
+                            </w:r>
+                          </w:p>
+                          <w:p>
+                            <w:pPr>
+                              <w:spacing w:after="0"/>
+                              <w:rPr>
+                                <w:sz w:val="18"/>
+                                <w:szCs w:val="18"/>
+                              </w:rPr>
+                            </w:pPr>
+                            <w:r>
+                              <w:rPr>
+                                <w:sz w:val="18"/>
+                                <w:szCs w:val="18"/>
+                              </w:rPr>
+                              <w:t>-- Create “copy data” activity</w:t>
+                            </w:r>
+                          </w:p>
+                          <w:p>
+                            <w:pPr>
+                              <w:spacing w:after="0"/>
+                              <w:rPr>
+                                <w:sz w:val="18"/>
+                                <w:szCs w:val="18"/>
+                              </w:rPr>
+                            </w:pPr>
+                            <w:r>
+                              <w:rPr>
+                                <w:sz w:val="18"/>
+                                <w:szCs w:val="18"/>
+                              </w:rPr>
+                              <w:t xml:space="preserve">-- </w:t>
+                            </w:r>
+                            <w:r>
+                              <w:rPr>
+                                <w:sz w:val="18"/>
+                                <w:szCs w:val="18"/>
+                              </w:rPr>
+                              <w:t>Map between source and destination</w:t>
+                            </w:r>
+                          </w:p>
+                          <w:p>
+                            <w:pPr>
+                              <w:spacing w:after="0"/>
+                              <w:rPr>
+                                <w:sz w:val="18"/>
+                                <w:szCs w:val="18"/>
+                              </w:rPr>
+                            </w:pPr>
+                            <w:r>
+                              <w:rPr>
+                                <w:sz w:val="18"/>
+                                <w:szCs w:val="18"/>
+                              </w:rPr>
+                              <w:t>-- Trigger pipeline</w:t>
+                            </w:r>
+                          </w:p>
+                        </w:txbxContent>
+                      </wps:txbx>
+                      <wps:bodyPr rot="0" spcFirstLastPara="0" vertOverflow="overflow" horzOverflow="overflow" vert="horz" wrap="square" lIns="91440" tIns="45720" rIns="91440" bIns="45720" numCol="1" spcCol="0" rtlCol="0" fromWordArt="0" anchor="t" anchorCtr="0" forceAA="0" compatLnSpc="1">
+                        <a:prstTxWarp prst="textNoShape">
+                          <a:avLst/>
+                        </a:prstTxWarp>
+                        <a:noAutofit/>
+                      </wps:bodyPr>
+                    </wps:wsp>
+                  </a:graphicData>
+                </a:graphic>
+                <wp14:sizeRelH relativeFrom="margin">
+                  <wp14:pctWidth>0</wp14:pctWidth>
+                </wp14:sizeRelH>
+                <wp14:sizeRelV relativeFrom="margin">
+                  <wp14:pctHeight>0</wp14:pctHeight>
+                </wp14:sizeRelV>
+              </wp:anchor>
+            </w:drawing>
+          </mc:Choice>
+          <mc:Fallback>
+            <w:pict>
+              <v:shape w14:anchorId="5BE38833" id="Text Box 154" o:spid="_x0000_s1065" type="#_x0000_t202" style="position:absolute;margin-left:291.35pt;margin-top:7.3pt;width:204pt;height:62.4pt;z-index:251841536;visibility:visible;mso-wrap-style:square;mso-width-percent:0;mso-height-percent:0;mso-wrap-distance-left:9pt;mso-wrap-distance-top:0;mso-wrap-distance-right:9pt;mso-wrap-distance-bottom:0;mso-position-horizontal:absolute;mso-position-horizontal-relative:margin;mso-position-vertical:absolute;mso-position-vertical-relative:text;mso-width-percent:0;mso-height-percent:0;mso-width-relative:margin;mso-height-relative:margin;v-text-anchor:top" o:gfxdata="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" fillcolor="white [3201]" stroked="f" strokeweight=".5pt">
+                <v:textbox>
+                  <w:txbxContent>
+                    <w:p>
+                      <w:pPr>
+                        <w:spacing w:after="0"/>
+                        <w:rPr>
+                          <w:sz w:val="18"/>
+                          <w:szCs w:val="18"/>
+                        </w:rPr>
+                      </w:pPr>
+                      <w:r>
+                        <w:rPr>
+                          <w:sz w:val="18"/>
+                          <w:szCs w:val="18"/>
+                        </w:rPr>
+                        <w:t>[3] Create data Pipeline</w:t>
+                      </w:r>
+                    </w:p>
+                    <w:p>
+                      <w:pPr>
+                        <w:spacing w:after="0"/>
+                        <w:rPr>
+                          <w:sz w:val="18"/>
+                          <w:szCs w:val="18"/>
+                        </w:rPr>
+                      </w:pPr>
+                      <w:r>
+                        <w:rPr>
+                          <w:sz w:val="18"/>
+                          <w:szCs w:val="18"/>
+                        </w:rPr>
+                        <w:t>-- Create “copy data” activity</w:t>
+                      </w:r>
+                    </w:p>
+                    <w:p>
+                      <w:pPr>
+                        <w:spacing w:after="0"/>
+                        <w:rPr>
+                          <w:sz w:val="18"/>
+                          <w:szCs w:val="18"/>
+                        </w:rPr>
+                      </w:pPr>
+                      <w:r>
+                        <w:rPr>
+                          <w:sz w:val="18"/>
+                          <w:szCs w:val="18"/>
+                        </w:rPr>
+                        <w:t xml:space="preserve">-- </w:t>
+                      </w:r>
+                      <w:r>
+                        <w:rPr>
+                          <w:sz w:val="18"/>
+                          <w:szCs w:val="18"/>
+                        </w:rPr>
+                        <w:t>Map between source and destination</w:t>
+                      </w:r>
+                    </w:p>
+                    <w:p>
+                      <w:pPr>
+                        <w:spacing w:after="0"/>
+                        <w:rPr>
+                          <w:sz w:val="18"/>
+                          <w:szCs w:val="18"/>
+                        </w:rPr>
+                      </w:pPr>
+                      <w:r>
+                        <w:rPr>
+                          <w:sz w:val="18"/>
+                          <w:szCs w:val="18"/>
+                        </w:rPr>
+                        <w:t>-- Trigger pipeline</w:t>
+                      </w:r>
+                    </w:p>
+                  </w:txbxContent>
+                </v:textbox>
+                <w10:wrap anchorx="margin"/>
+              </v:shape>
+            </w:pict>
+          </mc:Fallback>
+        </mc:AlternateContent>
+      </w:r>
+    </w:p>
+    <w:p>
+      <w:pPr>
+        <w:spacing w:after="0"/>
+      </w:pPr>
+    </w:p>
+    <w:p>
+      <w:pPr>
+        <w:spacing w:after="0"/>
+      </w:pPr>
+    </w:p>
+    <w:p>
+      <w:pPr>
+        <w:spacing w:after="0"/>
+      </w:pPr>
+    </w:p>
+    <w:p>
+      <w:pPr>
+        <w:spacing w:after="0"/>
+      </w:pPr>
+    </w:p>
+    <w:p>
+      <w:pPr>
+        <w:spacing w:after="0"/>
+      </w:pPr>
+    </w:p>
+    <w:p>
+      <w:pPr>
+        <w:spacing w:after="0"/>
+      </w:pPr>
+    </w:p>
+    <w:p>
+      <w:pPr>
+        <w:spacing w:after="0"/>
+      </w:pPr>
+    </w:p>
+    <w:p>
+      <w:pPr>
+        <w:spacing w:after="0"/>
+      </w:pPr>
+    </w:p>
+    <w:p>
+      <w:pPr>
+        <w:spacing w:after="0"/>
+      </w:pPr>
+    </w:p>
+    <w:p>
+      <w:pPr>
+        <w:spacing w:after="0"/>
+      </w:pPr>
+    </w:p>
+    <w:p>
+      <w:pPr>
+        <w:spacing w:after="0"/>
+      </w:pPr>
+    </w:p>
+    <w:p>
+      <w:pPr>
+        <w:spacing w:after="0"/>
+      </w:pPr>
+    </w:p>
+    <w:p>
+      <w:r>
         <w:t>Exam Prep:</w:t>
       </w:r>
     </w:p>
@@ -13380,7 +13912,23 @@
           <w:sz w:val="18"/>
           <w:szCs w:val="18"/>
         </w:rPr>
-        <w:t xml:space="preserve"> (same open-source technology used to power databricks)</w:t>
+        <w:t xml:space="preserve"> (same open-source technology used to power </w:t>
+      </w:r>
+      <w:proofErr w:type="spellStart"/>
+      <w:r>
+        <w:rPr>
+          <w:sz w:val="18"/>
+          <w:szCs w:val="18"/>
+        </w:rPr>
+        <w:t>databricks</w:t>
+      </w:r>
+      <w:proofErr w:type="spellEnd"/>
+      <w:r>
+        <w:rPr>
+          <w:sz w:val="18"/>
+          <w:szCs w:val="18"/>
+        </w:rPr>
+        <w:t>)</w:t>
       </w:r>
     </w:p>
     <w:p>
@@ -13564,6 +14112,7 @@
                                 <w:szCs w:val="18"/>
                               </w:rPr>
                             </w:pPr>
+                            <w:proofErr w:type="spellStart"/>
                             <w:r>
                               <w:rPr>
                                 <w:sz w:val="18"/>
@@ -13572,6 +14121,7 @@
                               </w:rPr>
                               <w:t>storagedata</w:t>
                             </w:r>
+                            <w:proofErr w:type="spellEnd"/>
                           </w:p>
                           <w:p>
                             <w:pPr>
@@ -13597,6 +14147,7 @@
                                 <w:szCs w:val="18"/>
                               </w:rPr>
                             </w:pPr>
+                            <w:proofErr w:type="spellStart"/>
                             <w:r>
                               <w:rPr>
                                 <w:sz w:val="18"/>
@@ -13613,6 +14164,7 @@
                               </w:rPr>
                               <w:t>data</w:t>
                             </w:r>
+                            <w:proofErr w:type="spellEnd"/>
                           </w:p>
                           <w:p>
                             <w:pPr>
@@ -13622,6 +14174,7 @@
                                 <w:szCs w:val="18"/>
                               </w:rPr>
                             </w:pPr>
+                            <w:proofErr w:type="gramStart"/>
                             <w:r>
                               <w:rPr>
                                 <w:sz w:val="18"/>
@@ -13641,7 +14194,15 @@
                                 <w:sz w:val="18"/>
                                 <w:szCs w:val="18"/>
                               </w:rPr>
-                              <w:t xml:space="preserve">Upload csv file  </w:t>
+                              <w:t>Upload</w:t>
+                            </w:r>
+                            <w:proofErr w:type="gramEnd"/>
+                            <w:r>
+                              <w:rPr>
+                                <w:sz w:val="18"/>
+                                <w:szCs w:val="18"/>
+                              </w:rPr>
+                              <w:t xml:space="preserve"> csv file  </w:t>
                             </w:r>
                           </w:p>
                           <w:p>
@@ -14005,6 +14566,7 @@
                                 <w:szCs w:val="18"/>
                               </w:rPr>
                             </w:pPr>
+                            <w:proofErr w:type="spellStart"/>
                             <w:r>
                               <w:rPr>
                                 <w:sz w:val="18"/>
@@ -14029,6 +14591,7 @@
                               </w:rPr>
                               <w:t>ws</w:t>
                             </w:r>
+                            <w:proofErr w:type="spellEnd"/>
                           </w:p>
                           <w:p>
                             <w:pPr>
@@ -14063,13 +14626,23 @@
                                 <w:szCs w:val="18"/>
                               </w:rPr>
                             </w:pPr>
+                            <w:proofErr w:type="spellStart"/>
                             <w:r>
                               <w:rPr>
                                 <w:sz w:val="18"/>
                                 <w:szCs w:val="18"/>
                                 <w:highlight w:val="lightGray"/>
                               </w:rPr>
-                              <w:t>synapsews-</w:t>
+                              <w:t>synapsews</w:t>
+                            </w:r>
+                            <w:proofErr w:type="spellEnd"/>
+                            <w:r>
+                              <w:rPr>
+                                <w:sz w:val="18"/>
+                                <w:szCs w:val="18"/>
+                                <w:highlight w:val="lightGray"/>
+                              </w:rPr>
+                              <w:t>-</w:t>
                             </w:r>
                             <w:r>
                               <w:rPr>
@@ -14120,13 +14693,23 @@
                                 <w:szCs w:val="18"/>
                               </w:rPr>
                             </w:pPr>
+                            <w:proofErr w:type="spellStart"/>
                             <w:r>
                               <w:rPr>
                                 <w:sz w:val="18"/>
                                 <w:szCs w:val="18"/>
                                 <w:highlight w:val="lightGray"/>
                               </w:rPr>
-                              <w:t>synapsews-data</w:t>
+                              <w:t>synapsews</w:t>
+                            </w:r>
+                            <w:proofErr w:type="spellEnd"/>
+                            <w:r>
+                              <w:rPr>
+                                <w:sz w:val="18"/>
+                                <w:szCs w:val="18"/>
+                                <w:highlight w:val="lightGray"/>
+                              </w:rPr>
+                              <w:t>-data</w:t>
                             </w:r>
                             <w:r>
                               <w:rPr>
@@ -14161,13 +14744,23 @@
                                 <w:szCs w:val="18"/>
                               </w:rPr>
                             </w:pPr>
+                            <w:proofErr w:type="spellStart"/>
                             <w:r>
                               <w:rPr>
                                 <w:sz w:val="18"/>
                                 <w:szCs w:val="18"/>
                                 <w:highlight w:val="lightGray"/>
                               </w:rPr>
-                              <w:t>synapsews-</w:t>
+                              <w:t>synapsews</w:t>
+                            </w:r>
+                            <w:proofErr w:type="spellEnd"/>
+                            <w:r>
+                              <w:rPr>
+                                <w:sz w:val="18"/>
+                                <w:szCs w:val="18"/>
+                                <w:highlight w:val="lightGray"/>
+                              </w:rPr>
+                              <w:t>-</w:t>
                             </w:r>
                             <w:r>
                               <w:rPr>
@@ -14233,6 +14826,7 @@
                                 <w:szCs w:val="18"/>
                               </w:rPr>
                             </w:pPr>
+                            <w:proofErr w:type="spellStart"/>
                             <w:r>
                               <w:rPr>
                                 <w:sz w:val="18"/>
@@ -14249,6 +14843,7 @@
                               </w:rPr>
                               <w:t>data</w:t>
                             </w:r>
+                            <w:proofErr w:type="spellEnd"/>
                           </w:p>
                           <w:p>
                             <w:pPr>
@@ -14665,10 +15260,10 @@
         <mc:AlternateContent>
           <mc:Choice Requires="wps">
             <w:drawing>
-              <wp:anchor distT="0" distB="0" distL="114300" distR="114300" simplePos="0" relativeHeight="251729920" behindDoc="0" locked="0" layoutInCell="1" allowOverlap="1" wp14:anchorId="503B0EE0" wp14:editId="4EF67387">
+              <wp:anchor distT="0" distB="0" distL="114300" distR="114300" simplePos="0" relativeHeight="251729920" behindDoc="0" locked="0" layoutInCell="1" allowOverlap="1" wp14:anchorId="503B0EE0" wp14:editId="4C985EF4">
                 <wp:simplePos x="0" y="0"/>
                 <wp:positionH relativeFrom="column">
-                  <wp:posOffset>1710690</wp:posOffset>
+                  <wp:posOffset>1797231</wp:posOffset>
                 </wp:positionH>
                 <wp:positionV relativeFrom="paragraph">
                   <wp:posOffset>54610</wp:posOffset>
@@ -14720,11 +15315,7 @@
           </mc:Choice>
           <mc:Fallback>
             <w:pict>
-              <v:shapetype w14:anchorId="70148FD3" id="_x0000_t32" coordsize="21600,21600" o:spt="32" o:oned="t" path="m,l21600,21600e" filled="f">
-                <v:path arrowok="t" fillok="f" o:connecttype="none"/>
-                <o:lock v:ext="edit" shapetype="t"/>
-              </v:shapetype>
-              <v:shape id="Straight Arrow Connector 82" o:spid="_x0000_s1026" type="#_x0000_t32" style="position:absolute;margin-left:134.7pt;margin-top:4.3pt;width:0;height:86.4pt;z-index:251729920;visibility:visible;mso-wrap-style:square;mso-height-percent:0;mso-wrap-distance-left:9pt;mso-wrap-distance-top:0;mso-wrap-distance-right:9pt;mso-wrap-distance-bottom:0;mso-position-horizontal:absolute;mso-position-horizontal-relative:text;mso-position-vertical:absolute;mso-position-vertical-relative:text;mso-height-percent:0;mso-height-relative:margin" o:gfxdata="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" strokecolor="black [3200]" strokeweight=".5pt">
+              <v:shape w14:anchorId="1D76F2E0" id="Straight Arrow Connector 82" o:spid="_x0000_s1026" type="#_x0000_t32" style="position:absolute;margin-left:141.5pt;margin-top:4.3pt;width:0;height:86.4pt;z-index:251729920;visibility:visible;mso-wrap-style:square;mso-height-percent:0;mso-wrap-distance-left:9pt;mso-wrap-distance-top:0;mso-wrap-distance-right:9pt;mso-wrap-distance-bottom:0;mso-position-horizontal:absolute;mso-position-horizontal-relative:text;mso-position-vertical:absolute;mso-position-vertical-relative:text;mso-height-percent:0;mso-height-relative:margin" o:gfxdata="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" strokecolor="black [3200]" strokeweight=".5pt">
                 <v:stroke endarrow="block" joinstyle="miter"/>
               </v:shape>
             </w:pict>
@@ -14750,18 +15341,18 @@
         <mc:AlternateContent>
           <mc:Choice Requires="wps">
             <w:drawing>
-              <wp:anchor distT="0" distB="0" distL="114300" distR="114300" simplePos="0" relativeHeight="251728896" behindDoc="0" locked="0" layoutInCell="1" allowOverlap="1" wp14:anchorId="584A06D2" wp14:editId="42C884BC">
+              <wp:anchor distT="0" distB="0" distL="114300" distR="114300" simplePos="0" relativeHeight="251732992" behindDoc="0" locked="0" layoutInCell="1" allowOverlap="1" wp14:anchorId="241DB958" wp14:editId="53347D64">
                 <wp:simplePos x="0" y="0"/>
                 <wp:positionH relativeFrom="margin">
                   <wp:align>left</wp:align>
                 </wp:positionH>
                 <wp:positionV relativeFrom="paragraph">
-                  <wp:posOffset>13335</wp:posOffset>
+                  <wp:posOffset>67491</wp:posOffset>
                 </wp:positionV>
-                <wp:extent cx="1360714" cy="609600"/>
+                <wp:extent cx="1806484" cy="424180"/>
                 <wp:effectExtent l="0" t="0" r="0" b="0"/>
                 <wp:wrapNone/>
-                <wp:docPr id="81" name="Text Box 81"/>
+                <wp:docPr id="84" name="Text Box 84"/>
                 <wp:cNvGraphicFramePr/>
                 <a:graphic xmlns:a="http://schemas.openxmlformats.org/drawingml/2006/main">
                   <a:graphicData uri="http://schemas.microsoft.com/office/word/2010/wordprocessingShape">
@@ -14770,14 +15361,12 @@
                       <wps:spPr>
                         <a:xfrm>
                           <a:off x="0" y="0"/>
-                          <a:ext cx="1360714" cy="609600"/>
+                          <a:ext cx="1806484" cy="424180"/>
                         </a:xfrm>
                         <a:prstGeom prst="rect">
                           <a:avLst/>
                         </a:prstGeom>
-                        <a:solidFill>
-                          <a:schemeClr val="lt1"/>
-                        </a:solidFill>
+                        <a:noFill/>
                         <a:ln w="6350">
                           <a:noFill/>
                         </a:ln>
@@ -14797,16 +15386,7 @@
                                 <w:sz w:val="18"/>
                                 <w:szCs w:val="18"/>
                               </w:rPr>
-                              <w:t xml:space="preserve">Create “Copy data” </w:t>
-                            </w:r>
-                            <w:r>
-                              <w:rPr>
-                                <w:b/>
-                                <w:bCs/>
-                                <w:sz w:val="18"/>
-                                <w:szCs w:val="18"/>
-                              </w:rPr>
-                              <w:t>pipeline</w:t>
+                              <w:t>Create new linked service</w:t>
                             </w:r>
                             <w:r>
                               <w:rPr>
@@ -14815,21 +15395,12 @@
                               </w:rPr>
                               <w:t xml:space="preserve"> </w:t>
                             </w:r>
-                          </w:p>
-                          <w:p>
-                            <w:pPr>
-                              <w:spacing w:after="0"/>
-                              <w:rPr>
-                                <w:sz w:val="18"/>
-                                <w:szCs w:val="18"/>
-                              </w:rPr>
-                            </w:pPr>
-                            <w:r>
-                              <w:rPr>
-                                <w:sz w:val="18"/>
-                                <w:szCs w:val="18"/>
-                              </w:rPr>
-                              <w:t>(wizard)</w:t>
+                            <w:r>
+                              <w:rPr>
+                                <w:sz w:val="18"/>
+                                <w:szCs w:val="18"/>
+                              </w:rPr>
+                              <w:t>(Source)</w:t>
                             </w:r>
                           </w:p>
                           <w:p>
@@ -14863,7 +15434,7 @@
           </mc:Choice>
           <mc:Fallback>
             <w:pict>
-              <v:shape w14:anchorId="584A06D2" id="Text Box 81" o:spid="_x0000_s1067" type="#_x0000_t202" style="position:absolute;left:0;text-align:left;margin-left:0;margin-top:1.05pt;width:107.15pt;height:48pt;z-index:251728896;visibility:visible;mso-wrap-style:square;mso-width-percent:0;mso-height-percent:0;mso-wrap-distance-left:9pt;mso-wrap-distance-top:0;mso-wrap-distance-right:9pt;mso-wrap-distance-bottom:0;mso-position-horizontal:left;mso-position-horizontal-relative:margin;mso-position-vertical:absolute;mso-position-vertical-relative:text;mso-width-percent:0;mso-height-percent:0;mso-width-relative:margin;mso-height-relative:margin;v-text-anchor:top" o:gfxdata="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" fillcolor="white [3201]" stroked="f" strokeweight=".5pt">
+              <v:shape w14:anchorId="241DB958" id="Text Box 84" o:spid="_x0000_s1068" type="#_x0000_t202" style="position:absolute;left:0;text-align:left;margin-left:0;margin-top:5.3pt;width:142.25pt;height:33.4pt;z-index:251732992;visibility:visible;mso-wrap-style:square;mso-width-percent:0;mso-height-percent:0;mso-wrap-distance-left:9pt;mso-wrap-distance-top:0;mso-wrap-distance-right:9pt;mso-wrap-distance-bottom:0;mso-position-horizontal:left;mso-position-horizontal-relative:margin;mso-position-vertical:absolute;mso-position-vertical-relative:text;mso-width-percent:0;mso-height-percent:0;mso-width-relative:margin;mso-height-relative:margin;v-text-anchor:top" o:gfxdata="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" filled="f" stroked="f" strokeweight=".5pt">
                 <v:textbox>
                   <w:txbxContent>
                     <w:p>
@@ -14879,16 +15450,7 @@
                           <w:sz w:val="18"/>
                           <w:szCs w:val="18"/>
                         </w:rPr>
-                        <w:t xml:space="preserve">Create “Copy data” </w:t>
-                      </w:r>
-                      <w:r>
-                        <w:rPr>
-                          <w:b/>
-                          <w:bCs/>
-                          <w:sz w:val="18"/>
-                          <w:szCs w:val="18"/>
-                        </w:rPr>
-                        <w:t>pipeline</w:t>
+                        <w:t>Create new linked service</w:t>
                       </w:r>
                       <w:r>
                         <w:rPr>
@@ -14897,21 +15459,12 @@
                         </w:rPr>
                         <w:t xml:space="preserve"> </w:t>
                       </w:r>
-                    </w:p>
-                    <w:p>
-                      <w:pPr>
-                        <w:spacing w:after="0"/>
-                        <w:rPr>
-                          <w:sz w:val="18"/>
-                          <w:szCs w:val="18"/>
-                        </w:rPr>
-                      </w:pPr>
-                      <w:r>
-                        <w:rPr>
-                          <w:sz w:val="18"/>
-                          <w:szCs w:val="18"/>
-                        </w:rPr>
-                        <w:t>(wizard)</w:t>
+                      <w:r>
+                        <w:rPr>
+                          <w:sz w:val="18"/>
+                          <w:szCs w:val="18"/>
+                        </w:rPr>
+                        <w:t>(Source)</w:t>
                       </w:r>
                     </w:p>
                     <w:p>
@@ -15042,18 +15595,18 @@
         <mc:AlternateContent>
           <mc:Choice Requires="wps">
             <w:drawing>
-              <wp:anchor distT="0" distB="0" distL="114300" distR="114300" simplePos="0" relativeHeight="251732992" behindDoc="0" locked="0" layoutInCell="1" allowOverlap="1" wp14:anchorId="241DB958" wp14:editId="14387918">
+              <wp:anchor distT="0" distB="0" distL="114300" distR="114300" simplePos="0" relativeHeight="251728896" behindDoc="0" locked="0" layoutInCell="1" allowOverlap="1" wp14:anchorId="584A06D2" wp14:editId="044F9270">
                 <wp:simplePos x="0" y="0"/>
-                <wp:positionH relativeFrom="column">
-                  <wp:posOffset>3700871</wp:posOffset>
+                <wp:positionH relativeFrom="margin">
+                  <wp:posOffset>3763191</wp:posOffset>
                 </wp:positionH>
                 <wp:positionV relativeFrom="paragraph">
-                  <wp:posOffset>45550</wp:posOffset>
+                  <wp:posOffset>6350</wp:posOffset>
                 </wp:positionV>
-                <wp:extent cx="1774372" cy="424180"/>
+                <wp:extent cx="1892300" cy="403860"/>
                 <wp:effectExtent l="0" t="0" r="0" b="0"/>
                 <wp:wrapNone/>
-                <wp:docPr id="84" name="Text Box 84"/>
+                <wp:docPr id="81" name="Text Box 81"/>
                 <wp:cNvGraphicFramePr/>
                 <a:graphic xmlns:a="http://schemas.openxmlformats.org/drawingml/2006/main">
                   <a:graphicData uri="http://schemas.microsoft.com/office/word/2010/wordprocessingShape">
@@ -15062,7 +15615,7 @@
                       <wps:spPr>
                         <a:xfrm>
                           <a:off x="0" y="0"/>
-                          <a:ext cx="1774372" cy="424180"/>
+                          <a:ext cx="1892300" cy="403860"/>
                         </a:xfrm>
                         <a:prstGeom prst="rect">
                           <a:avLst/>
@@ -15089,7 +15642,21 @@
                                 <w:sz w:val="18"/>
                                 <w:szCs w:val="18"/>
                               </w:rPr>
-                              <w:t>Create new linked service</w:t>
+                              <w:t xml:space="preserve">Create “Copy data” </w:t>
+                            </w:r>
+                            <w:r>
+                              <w:rPr>
+                                <w:sz w:val="18"/>
+                                <w:szCs w:val="18"/>
+                              </w:rPr>
+                              <w:t>pipeline</w:t>
+                            </w:r>
+                            <w:r>
+                              <w:rPr>
+                                <w:sz w:val="18"/>
+                                <w:szCs w:val="18"/>
+                              </w:rPr>
+                              <w:t xml:space="preserve"> </w:t>
                             </w:r>
                           </w:p>
                           <w:p>
@@ -15105,31 +15672,8 @@
                                 <w:sz w:val="18"/>
                                 <w:szCs w:val="18"/>
                               </w:rPr>
-                              <w:t>(Destinat</w:t>
-                            </w:r>
-                            <w:r>
-                              <w:rPr>
-                                <w:sz w:val="18"/>
-                                <w:szCs w:val="18"/>
-                              </w:rPr>
-                              <w:t>i</w:t>
-                            </w:r>
-                            <w:r>
-                              <w:rPr>
-                                <w:sz w:val="18"/>
-                                <w:szCs w:val="18"/>
-                              </w:rPr>
-                              <w:t>on)</w:t>
-                            </w:r>
-                          </w:p>
-                          <w:p>
-                            <w:pPr>
-                              <w:spacing w:after="0"/>
-                              <w:rPr>
-                                <w:sz w:val="18"/>
-                                <w:szCs w:val="18"/>
-                              </w:rPr>
-                            </w:pPr>
+                              <w:t>(Destination)</w:t>
+                            </w:r>
                           </w:p>
                         </w:txbxContent>
                       </wps:txbx>
@@ -15153,7 +15697,7 @@
           </mc:Choice>
           <mc:Fallback>
             <w:pict>
-              <v:shape w14:anchorId="241DB958" id="Text Box 84" o:spid="_x0000_s1068" type="#_x0000_t202" style="position:absolute;left:0;text-align:left;margin-left:291.4pt;margin-top:3.6pt;width:139.7pt;height:33.4pt;z-index:251732992;visibility:visible;mso-wrap-style:square;mso-width-percent:0;mso-height-percent:0;mso-wrap-distance-left:9pt;mso-wrap-distance-top:0;mso-wrap-distance-right:9pt;mso-wrap-distance-bottom:0;mso-position-horizontal:absolute;mso-position-horizontal-relative:text;mso-position-vertical:absolute;mso-position-vertical-relative:text;mso-width-percent:0;mso-height-percent:0;mso-width-relative:margin;mso-height-relative:margin;v-text-anchor:top" o:gfxdata="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" fillcolor="white [3201]" stroked="f" strokeweight=".5pt">
+              <v:shape w14:anchorId="584A06D2" id="Text Box 81" o:spid="_x0000_s1069" type="#_x0000_t202" style="position:absolute;left:0;text-align:left;margin-left:296.3pt;margin-top:.5pt;width:149pt;height:31.8pt;z-index:251728896;visibility:visible;mso-wrap-style:square;mso-width-percent:0;mso-height-percent:0;mso-wrap-distance-left:9pt;mso-wrap-distance-top:0;mso-wrap-distance-right:9pt;mso-wrap-distance-bottom:0;mso-position-horizontal:absolute;mso-position-horizontal-relative:margin;mso-position-vertical:absolute;mso-position-vertical-relative:text;mso-width-percent:0;mso-height-percent:0;mso-width-relative:margin;mso-height-relative:margin;v-text-anchor:top" o:gfxdata="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" fillcolor="white [3201]" stroked="f" strokeweight=".5pt">
                 <v:textbox>
                   <w:txbxContent>
                     <w:p>
@@ -15169,7 +15713,21 @@
                           <w:sz w:val="18"/>
                           <w:szCs w:val="18"/>
                         </w:rPr>
-                        <w:t>Create new linked service</w:t>
+                        <w:t xml:space="preserve">Create “Copy data” </w:t>
+                      </w:r>
+                      <w:r>
+                        <w:rPr>
+                          <w:sz w:val="18"/>
+                          <w:szCs w:val="18"/>
+                        </w:rPr>
+                        <w:t>pipeline</w:t>
+                      </w:r>
+                      <w:r>
+                        <w:rPr>
+                          <w:sz w:val="18"/>
+                          <w:szCs w:val="18"/>
+                        </w:rPr>
+                        <w:t xml:space="preserve"> </w:t>
                       </w:r>
                     </w:p>
                     <w:p>
@@ -15185,34 +15743,12 @@
                           <w:sz w:val="18"/>
                           <w:szCs w:val="18"/>
                         </w:rPr>
-                        <w:t>(Destinat</w:t>
-                      </w:r>
-                      <w:r>
-                        <w:rPr>
-                          <w:sz w:val="18"/>
-                          <w:szCs w:val="18"/>
-                        </w:rPr>
-                        <w:t>i</w:t>
-                      </w:r>
-                      <w:r>
-                        <w:rPr>
-                          <w:sz w:val="18"/>
-                          <w:szCs w:val="18"/>
-                        </w:rPr>
-                        <w:t>on)</w:t>
-                      </w:r>
-                    </w:p>
-                    <w:p>
-                      <w:pPr>
-                        <w:spacing w:after="0"/>
-                        <w:rPr>
-                          <w:sz w:val="18"/>
-                          <w:szCs w:val="18"/>
-                        </w:rPr>
-                      </w:pPr>
+                        <w:t>(Destination)</w:t>
+                      </w:r>
                     </w:p>
                   </w:txbxContent>
                 </v:textbox>
+                <w10:wrap anchorx="margin"/>
               </v:shape>
             </w:pict>
           </mc:Fallback>
@@ -15317,6 +15853,7 @@
                                   <w:szCs w:val="18"/>
                                 </w:rPr>
                               </w:pPr>
+                              <w:proofErr w:type="spellStart"/>
                               <w:r>
                                 <w:rPr>
                                   <w:sz w:val="18"/>
@@ -15333,6 +15870,7 @@
                                 </w:rPr>
                                 <w:t>datafactory</w:t>
                               </w:r>
+                              <w:proofErr w:type="spellEnd"/>
                               <w:r>
                                 <w:rPr>
                                   <w:sz w:val="18"/>
@@ -15403,8 +15941,8 @@
           </mc:Choice>
           <mc:Fallback>
             <w:pict>
-              <v:group w14:anchorId="2BA6932C" id="Group 74" o:spid="_x0000_s1069" style="position:absolute;left:0;text-align:left;margin-left:0;margin-top:3.05pt;width:155.1pt;height:44.55pt;z-index:251720704;mso-position-horizontal:left;mso-position-horizontal-relative:margin;mso-width-relative:margin;mso-height-relative:margin" coordorigin="" coordsize="19703,5663" o:gfxdata="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">
-                <v:shape id="Text Box 72" o:spid="_x0000_s1070" type="#_x0000_t202" style="position:absolute;width:19703;height:5663;visibility:visible;mso-wrap-style:square;v-text-anchor:top" o:gfxdata="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" fillcolor="white [3201]" strokeweight=".5pt">
+              <v:group w14:anchorId="2BA6932C" id="Group 74" o:spid="_x0000_s1070" style="position:absolute;left:0;text-align:left;margin-left:0;margin-top:3.05pt;width:155.1pt;height:44.55pt;z-index:251720704;mso-position-horizontal:left;mso-position-horizontal-relative:margin;mso-width-relative:margin;mso-height-relative:margin" coordorigin="" coordsize="19703,5663" o:gfxdata="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">
+                <v:shape id="Text Box 72" o:spid="_x0000_s1071" type="#_x0000_t202" style="position:absolute;width:19703;height:5663;visibility:visible;mso-wrap-style:square;v-text-anchor:top" o:gfxdata="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" fillcolor="white [3201]" strokeweight=".5pt">
                   <v:textbox>
                     <w:txbxContent>
                       <w:p>
@@ -15440,6 +15978,7 @@
                             <w:szCs w:val="18"/>
                           </w:rPr>
                         </w:pPr>
+                        <w:proofErr w:type="spellStart"/>
                         <w:r>
                           <w:rPr>
                             <w:sz w:val="18"/>
@@ -15456,6 +15995,7 @@
                           </w:rPr>
                           <w:t>datafactory</w:t>
                         </w:r>
+                        <w:proofErr w:type="spellEnd"/>
                         <w:r>
                           <w:rPr>
                             <w:sz w:val="18"/>
@@ -15477,7 +16017,7 @@
                     </w:txbxContent>
                   </v:textbox>
                 </v:shape>
-                <v:shape id="Picture 73" o:spid="_x0000_s1071" type="#_x0000_t75" alt="Icon&#10;&#10;Description automatically generated" style="position:absolute;left:1016;top:762;width:2381;height:2381;visibility:visible;mso-wrap-style:square" o:gfxdata="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">
+                <v:shape id="Picture 73" o:spid="_x0000_s1072" type="#_x0000_t75" alt="Icon&#10;&#10;Description automatically generated" style="position:absolute;left:1016;top:762;width:2381;height:2381;visibility:visible;mso-wrap-style:square" o:gfxdata="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">
                   <v:imagedata r:id="rId32" o:title="Icon&#10;&#10;Description automatically generated"/>
                 </v:shape>
                 <w10:wrap anchorx="margin"/>
@@ -15718,7 +16258,15 @@
         <w:jc w:val="both"/>
       </w:pPr>
       <w:r>
-        <w:t>Experiment and enable TDE (Transparent Data Encryption) and keep a note on the steps: Formula(memory trick): MCED — Master Key, Certificate, Encryption &amp; Apply encryption on the DB. hands-on</w:t>
+        <w:t xml:space="preserve">Experiment and enable TDE (Transparent Data Encryption) and keep a note on the steps: </w:t>
+      </w:r>
+      <w:proofErr w:type="gramStart"/>
+      <w:r>
+        <w:t>Formula(</w:t>
+      </w:r>
+      <w:proofErr w:type="gramEnd"/>
+      <w:r>
+        <w:t>memory trick): MCED — Master Key, Certificate, Encryption &amp; Apply encryption on the DB. hands-on</w:t>
       </w:r>
     </w:p>
     <w:p>
@@ -15732,7 +16280,15 @@
         <w:jc w:val="both"/>
       </w:pPr>
       <w:r>
-        <w:t>Do an experiment using Powershell &amp; Azure cloud shell. hands-on</w:t>
+        <w:t xml:space="preserve">Do an experiment using </w:t>
+      </w:r>
+      <w:proofErr w:type="spellStart"/>
+      <w:r>
+        <w:t>Powershell</w:t>
+      </w:r>
+      <w:proofErr w:type="spellEnd"/>
+      <w:r>
+        <w:t xml:space="preserve"> &amp; Azure cloud shell. hands-on</w:t>
       </w:r>
     </w:p>
     <w:p>
@@ -15773,8 +16329,21 @@
         <w:spacing w:after="0"/>
         <w:jc w:val="both"/>
       </w:pPr>
-      <w:r>
-        <w:t>Polybase: Please execute this hands-on experiment multiple times to load the data from ADLS into WH and memorize all the steps in the correct sequence. Formula(Memory trick): MCSFTL — Master, Credential, Source, File, Table, Load(CTAS). Load New York Taxicab dataset hands-on</w:t>
+      <w:proofErr w:type="spellStart"/>
+      <w:r>
+        <w:t>Polybase</w:t>
+      </w:r>
+      <w:proofErr w:type="spellEnd"/>
+      <w:r>
+        <w:t xml:space="preserve">: Please execute this hands-on experiment multiple times to load the data from ADLS into WH and memorize all the steps in the correct sequence. </w:t>
+      </w:r>
+      <w:proofErr w:type="gramStart"/>
+      <w:r>
+        <w:t>Formula(</w:t>
+      </w:r>
+      <w:proofErr w:type="gramEnd"/>
+      <w:r>
+        <w:t>Memory trick): MCSFTL — Master, Credential, Source, File, Table, Load(CTAS). Load New York Taxicab dataset hands-on</w:t>
       </w:r>
     </w:p>
     <w:p>
@@ -16124,7 +16693,23 @@
           <w:sz w:val="18"/>
           <w:szCs w:val="18"/>
         </w:rPr>
-        <w:t>Azure Databricks is an analytics platform optimized for the Microsoft Azure cloud services platform. Databricks is based on Spark, and is integrated with Azure to streamline workflows.</w:t>
+        <w:t xml:space="preserve">Azure Databricks is an analytics platform optimized for the Microsoft Azure cloud services platform. Databricks is based on </w:t>
+      </w:r>
+      <w:proofErr w:type="gramStart"/>
+      <w:r>
+        <w:rPr>
+          <w:sz w:val="18"/>
+          <w:szCs w:val="18"/>
+        </w:rPr>
+        <w:t>Spark, and</w:t>
+      </w:r>
+      <w:proofErr w:type="gramEnd"/>
+      <w:r>
+        <w:rPr>
+          <w:sz w:val="18"/>
+          <w:szCs w:val="18"/>
+        </w:rPr>
+        <w:t xml:space="preserve"> is integrated with Azure to streamline workflows.</w:t>
       </w:r>
     </w:p>
     <w:p>
@@ -16402,8 +16987,6 @@
       <w:r>
         <w:t>10</w:t>
       </w:r>
-      <w:bookmarkStart w:id="0" w:name="_GoBack"/>
-      <w:bookmarkEnd w:id="0"/>
     </w:p>
     <w:p>
       <w:pPr>
@@ -17109,6 +17692,7 @@
                                 <w:szCs w:val="18"/>
                               </w:rPr>
                             </w:pPr>
+                            <w:proofErr w:type="gramStart"/>
                             <w:r>
                               <w:rPr>
                                 <w:sz w:val="18"/>
@@ -17122,7 +17706,15 @@
                                 <w:sz w:val="18"/>
                                 <w:szCs w:val="18"/>
                               </w:rPr>
-                              <w:t xml:space="preserve"> : Specially designed for storing huge datasets in commodity hardware</w:t>
+                              <w:t xml:space="preserve"> :</w:t>
+                            </w:r>
+                            <w:proofErr w:type="gramEnd"/>
+                            <w:r>
+                              <w:rPr>
+                                <w:sz w:val="18"/>
+                                <w:szCs w:val="18"/>
+                              </w:rPr>
+                              <w:t xml:space="preserve"> Specially designed for storing huge datasets in commodity hardware</w:t>
                             </w:r>
                           </w:p>
                           <w:p>
@@ -18761,14 +19353,7 @@
           <w:b/>
           <w:bCs/>
         </w:rPr>
-        <w:t>Data Lake Storage</w:t>
-      </w:r>
-      <w:r>
-        <w:rPr>
-          <w:b/>
-          <w:bCs/>
-        </w:rPr>
-        <w:t xml:space="preserve"> </w:t>
+        <w:t xml:space="preserve">Data Lake Storage </w:t>
       </w:r>
       <w:r>
         <w:rPr>
@@ -19475,14 +20060,7 @@
           <w:sz w:val="18"/>
           <w:szCs w:val="18"/>
         </w:rPr>
-        <w:t>optimized for big data analytics</w:t>
-      </w:r>
-      <w:r>
-        <w:rPr>
-          <w:sz w:val="18"/>
-          <w:szCs w:val="18"/>
-        </w:rPr>
-        <w:t>)</w:t>
+        <w:t>optimized for big data analytics)</w:t>
       </w:r>
     </w:p>
     <w:p>
@@ -19766,6 +20344,9 @@
         <w:spacing w:after="0"/>
       </w:pPr>
       <w:r>
+        <w:rPr>
+          <w:noProof/>
+        </w:rPr>
         <mc:AlternateContent>
           <mc:Choice Requires="wps">
             <w:drawing>
@@ -19858,6 +20439,7 @@
                                 <w:szCs w:val="18"/>
                               </w:rPr>
                             </w:pPr>
+                            <w:proofErr w:type="spellStart"/>
                             <w:r>
                               <w:rPr>
                                 <w:sz w:val="18"/>
@@ -19866,6 +20448,7 @@
                               </w:rPr>
                               <w:t>adlstorage</w:t>
                             </w:r>
+                            <w:proofErr w:type="spellEnd"/>
                           </w:p>
                           <w:p>
                             <w:pPr>
@@ -19875,6 +20458,7 @@
                                 <w:szCs w:val="18"/>
                               </w:rPr>
                             </w:pPr>
+                            <w:proofErr w:type="gramStart"/>
                             <w:r>
                               <w:rPr>
                                 <w:sz w:val="18"/>
@@ -19889,6 +20473,7 @@
                               </w:rPr>
                               <w:t>enable</w:t>
                             </w:r>
+                            <w:proofErr w:type="gramEnd"/>
                             <w:r>
                               <w:rPr>
                                 <w:sz w:val="18"/>
@@ -20098,6 +20683,9 @@
         <w:spacing w:after="0"/>
       </w:pPr>
       <w:r>
+        <w:rPr>
+          <w:noProof/>
+        </w:rPr>
         <mc:AlternateContent>
           <mc:Choice Requires="wps">
             <w:drawing>
@@ -20178,14 +20766,7 @@
                                 <w:sz w:val="18"/>
                                 <w:szCs w:val="18"/>
                               </w:rPr>
-                              <w:t>[2</w:t>
-                            </w:r>
-                            <w:r>
-                              <w:rPr>
-                                <w:sz w:val="18"/>
-                                <w:szCs w:val="18"/>
-                              </w:rPr>
-                              <w:t xml:space="preserve">] </w:t>
+                              <w:t xml:space="preserve">[2] </w:t>
                             </w:r>
                             <w:r>
                               <w:rPr>
@@ -20228,6 +20809,7 @@
                                 <w:szCs w:val="18"/>
                               </w:rPr>
                             </w:pPr>
+                            <w:proofErr w:type="gramStart"/>
                             <w:r>
                               <w:rPr>
                                 <w:sz w:val="18"/>
@@ -20242,6 +20824,7 @@
                               </w:rPr>
                               <w:tab/>
                             </w:r>
+                            <w:proofErr w:type="gramEnd"/>
                             <w:r>
                               <w:rPr>
                                 <w:sz w:val="18"/>
@@ -20276,6 +20859,7 @@
                                 <w:szCs w:val="18"/>
                               </w:rPr>
                             </w:pPr>
+                            <w:proofErr w:type="gramStart"/>
                             <w:r>
                               <w:rPr>
                                 <w:sz w:val="18"/>
@@ -20290,6 +20874,7 @@
                               </w:rPr>
                               <w:tab/>
                             </w:r>
+                            <w:proofErr w:type="gramEnd"/>
                             <w:r>
                               <w:rPr>
                                 <w:sz w:val="18"/>
@@ -20704,6 +21289,9 @@
         <w:spacing w:after="0"/>
       </w:pPr>
       <w:r>
+        <w:rPr>
+          <w:noProof/>
+        </w:rPr>
         <mc:AlternateContent>
           <mc:Choice Requires="wps">
             <w:drawing>
@@ -20771,21 +21359,7 @@
                                 <w:sz w:val="18"/>
                                 <w:szCs w:val="18"/>
                               </w:rPr>
-                              <w:t xml:space="preserve">] </w:t>
-                            </w:r>
-                            <w:r>
-                              <w:rPr>
-                                <w:sz w:val="18"/>
-                                <w:szCs w:val="18"/>
-                              </w:rPr>
-                              <w:t>Create new Data Factory</w:t>
-                            </w:r>
-                            <w:r>
-                              <w:rPr>
-                                <w:sz w:val="18"/>
-                                <w:szCs w:val="18"/>
-                              </w:rPr>
-                              <w:t xml:space="preserve">  </w:t>
+                              <w:t xml:space="preserve">] Create new Data Factory  </w:t>
                             </w:r>
                           </w:p>
                           <w:p>
@@ -20797,6 +21371,7 @@
                                 <w:szCs w:val="18"/>
                               </w:rPr>
                             </w:pPr>
+                            <w:proofErr w:type="spellStart"/>
                             <w:r>
                               <w:rPr>
                                 <w:sz w:val="18"/>
@@ -20805,6 +21380,7 @@
                               </w:rPr>
                               <w:t>adlsfactory</w:t>
                             </w:r>
+                            <w:proofErr w:type="spellEnd"/>
                           </w:p>
                           <w:p>
                             <w:pPr>
@@ -21033,6 +21609,9 @@
         <w:spacing w:after="0"/>
       </w:pPr>
       <w:r>
+        <w:rPr>
+          <w:noProof/>
+        </w:rPr>
         <mc:AlternateContent>
           <mc:Choice Requires="wps">
             <w:drawing>
@@ -21100,14 +21679,7 @@
                                 <w:sz w:val="18"/>
                                 <w:szCs w:val="18"/>
                               </w:rPr>
-                              <w:t xml:space="preserve">] </w:t>
-                            </w:r>
-                            <w:r>
-                              <w:rPr>
-                                <w:sz w:val="18"/>
-                                <w:szCs w:val="18"/>
-                              </w:rPr>
-                              <w:t xml:space="preserve">Create new </w:t>
+                              <w:t xml:space="preserve">] Create new </w:t>
                             </w:r>
                             <w:r>
                               <w:rPr>
@@ -21133,6 +21705,7 @@
                                 <w:szCs w:val="18"/>
                               </w:rPr>
                             </w:pPr>
+                            <w:proofErr w:type="spellStart"/>
                             <w:r>
                               <w:rPr>
                                 <w:sz w:val="18"/>
@@ -21149,6 +21722,7 @@
                               </w:rPr>
                               <w:t>db</w:t>
                             </w:r>
+                            <w:proofErr w:type="spellEnd"/>
                           </w:p>
                           <w:p>
                             <w:pPr>
@@ -21158,6 +21732,7 @@
                                 <w:szCs w:val="18"/>
                               </w:rPr>
                             </w:pPr>
+                            <w:proofErr w:type="gramStart"/>
                             <w:r>
                               <w:rPr>
                                 <w:sz w:val="18"/>
@@ -21171,6 +21746,13 @@
                                 <w:szCs w:val="18"/>
                               </w:rPr>
                               <w:tab/>
+                            </w:r>
+                            <w:proofErr w:type="gramEnd"/>
+                            <w:r>
+                              <w:rPr>
+                                <w:sz w:val="18"/>
+                                <w:szCs w:val="18"/>
+                              </w:rPr>
                               <w:t xml:space="preserve">Add </w:t>
                             </w:r>
                             <w:r>
@@ -21190,6 +21772,7 @@
                                 <w:szCs w:val="18"/>
                               </w:rPr>
                             </w:pPr>
+                            <w:proofErr w:type="spellStart"/>
                             <w:r>
                               <w:rPr>
                                 <w:sz w:val="18"/>
@@ -21198,6 +21781,7 @@
                               </w:rPr>
                               <w:t>adlsserver</w:t>
                             </w:r>
+                            <w:proofErr w:type="spellEnd"/>
                           </w:p>
                           <w:p>
                             <w:pPr>
@@ -21255,21 +21839,7 @@
                                 <w:sz w:val="18"/>
                                 <w:szCs w:val="18"/>
                               </w:rPr>
-                              <w:t>“</w:t>
-                            </w:r>
-                            <w:r>
-                              <w:rPr>
-                                <w:sz w:val="18"/>
-                                <w:szCs w:val="18"/>
-                              </w:rPr>
-                              <w:t>Allow Azure services and resources to access this server</w:t>
-                            </w:r>
-                            <w:r>
-                              <w:rPr>
-                                <w:sz w:val="18"/>
-                                <w:szCs w:val="18"/>
-                              </w:rPr>
-                              <w:t>”</w:t>
+                              <w:t>“Allow Azure services and resources to access this server”</w:t>
                             </w:r>
                           </w:p>
                           <w:p>
@@ -21350,6 +21920,7 @@
                                 <w:szCs w:val="18"/>
                               </w:rPr>
                             </w:pPr>
+                            <w:proofErr w:type="gramStart"/>
                             <w:r>
                               <w:rPr>
                                 <w:sz w:val="18"/>
@@ -21363,14 +21934,14 @@
                                 <w:szCs w:val="18"/>
                               </w:rPr>
                               <w:tab/>
-                              <w:t xml:space="preserve">Add </w:t>
-                            </w:r>
-                            <w:r>
-                              <w:rPr>
-                                <w:sz w:val="18"/>
-                                <w:szCs w:val="18"/>
-                              </w:rPr>
-                              <w:t>admin user to server</w:t>
+                            </w:r>
+                            <w:proofErr w:type="gramEnd"/>
+                            <w:r>
+                              <w:rPr>
+                                <w:sz w:val="18"/>
+                                <w:szCs w:val="18"/>
+                              </w:rPr>
+                              <w:t>Add admin user to server</w:t>
                             </w:r>
                           </w:p>
                           <w:p>
@@ -22410,8 +22981,13 @@
         <w:spacing w:after="0"/>
         <w:jc w:val="both"/>
       </w:pPr>
-      <w:r>
-        <w:t xml:space="preserve">Lamda Architecture: </w:t>
+      <w:proofErr w:type="spellStart"/>
+      <w:r>
+        <w:t>Lamda</w:t>
+      </w:r>
+      <w:proofErr w:type="spellEnd"/>
+      <w:r>
+        <w:t xml:space="preserve"> Architecture: </w:t>
       </w:r>
     </w:p>
     <w:p>
@@ -22480,10 +23056,18 @@
         <w:tab/>
       </w:r>
       <w:r>
-        <w:t>has a</w:t>
-      </w:r>
-      <w:r>
-        <w:t>master dataset (immutable, append-only set of raw data) and pre-computes the batch views.</w:t>
+        <w:t xml:space="preserve">has </w:t>
+      </w:r>
+      <w:proofErr w:type="spellStart"/>
+      <w:r>
+        <w:t>a</w:t>
+      </w:r>
+      <w:r>
+        <w:t>master</w:t>
+      </w:r>
+      <w:proofErr w:type="spellEnd"/>
+      <w:r>
+        <w:t xml:space="preserve"> dataset (immutable, append-only set of raw data) and pre-computes the batch views.</w:t>
       </w:r>
     </w:p>
     <w:p>
@@ -22981,10 +23565,12 @@
         <w:pStyle w:val="Heading1"/>
         <w:jc w:val="both"/>
       </w:pPr>
+      <w:proofErr w:type="spellStart"/>
       <w:r>
         <w:lastRenderedPageBreak/>
         <w:t>Misc</w:t>
       </w:r>
+      <w:proofErr w:type="spellEnd"/>
     </w:p>
     <w:p>
       <w:pPr>
@@ -23306,9 +23892,19 @@
             <w:pPr>
               <w:jc w:val="both"/>
             </w:pPr>
+            <w:proofErr w:type="spellStart"/>
             <w:r>
-              <w:t>largerc or xlargerc</w:t>
+              <w:t>largerc</w:t>
             </w:r>
+            <w:proofErr w:type="spellEnd"/>
+            <w:r>
+              <w:t xml:space="preserve"> or </w:t>
+            </w:r>
+            <w:proofErr w:type="spellStart"/>
+            <w:r>
+              <w:t>xlargerc</w:t>
+            </w:r>
+            <w:proofErr w:type="spellEnd"/>
           </w:p>
         </w:tc>
       </w:tr>
@@ -25235,7 +25831,7 @@
 </file>
 
 <file path=customXml/itemProps1.xml><?xml version="1.0" encoding="utf-8"?>
-<ds:datastoreItem xmlns:ds="http://schemas.openxmlformats.org/officeDocument/2006/customXml" ds:itemID="{289B34D9-849E-4A97-AFAD-22E655517444}">
+<ds:datastoreItem xmlns:ds="http://schemas.openxmlformats.org/officeDocument/2006/customXml" ds:itemID="{04CA72F9-540D-4809-8477-65313FB58070}">
   <ds:schemaRefs>
     <ds:schemaRef ds:uri="http://schemas.openxmlformats.org/officeDocument/2006/bibliography"/>
   </ds:schemaRefs>

</xml_diff>